<commit_message>
Se agregaron los puntos del 4 al 6 en el metodo de la ingenieria, y se agregaron los requerimentos funcionales del punto 1 del mismo metodo
</commit_message>
<xml_diff>
--- a/Metodo ingenieria.docx
+++ b/Metodo ingenieria.docx
@@ -1,6 +1,6 @@
 
 <file path=word/document.xml><?xml version="1.0" encoding="utf-8"?>
-<w:document xmlns:wpc="http://schemas.microsoft.com/office/word/2010/wordprocessingCanvas" xmlns:cx="http://schemas.microsoft.com/office/drawing/2014/chartex" xmlns:cx1="http://schemas.microsoft.com/office/drawing/2015/9/8/chartex" xmlns:cx2="http://schemas.microsoft.com/office/drawing/2015/10/21/chartex" xmlns:cx3="http://schemas.microsoft.com/office/drawing/2016/5/9/chartex" xmlns:cx4="http://schemas.microsoft.com/office/drawing/2016/5/10/chartex" xmlns:cx5="http://schemas.microsoft.com/office/drawing/2016/5/11/chartex" xmlns:cx6="http://schemas.microsoft.com/office/drawing/2016/5/12/chartex" xmlns:cx7="http://schemas.microsoft.com/office/drawing/2016/5/13/chartex" xmlns:cx8="http://schemas.microsoft.com/office/drawing/2016/5/14/chartex" xmlns:mc="http://schemas.openxmlformats.org/markup-compatibility/2006" xmlns:aink="http://schemas.microsoft.com/office/drawing/2016/ink" xmlns:am3d="http://schemas.microsoft.com/office/drawing/2017/model3d" xmlns:o="urn:schemas-microsoft-com:office:office" xmlns:r="http://schemas.openxmlformats.org/officeDocument/2006/relationships" xmlns:m="http://schemas.openxmlformats.org/officeDocument/2006/math" xmlns:v="urn:schemas-microsoft-com:vml" xmlns:wp14="http://schemas.microsoft.com/office/word/2010/wordprocessingDrawing" xmlns:wp="http://schemas.openxmlformats.org/drawingml/2006/wordprocessingDrawing" xmlns:w10="urn:schemas-microsoft-com:office:word" xmlns:w="http://schemas.openxmlformats.org/wordprocessingml/2006/main" xmlns:w14="http://schemas.microsoft.com/office/word/2010/wordml" xmlns:w15="http://schemas.microsoft.com/office/word/2012/wordml" xmlns:w16cid="http://schemas.microsoft.com/office/word/2016/wordml/cid" xmlns:w16se="http://schemas.microsoft.com/office/word/2015/wordml/symex" xmlns:wpg="http://schemas.microsoft.com/office/word/2010/wordprocessingGroup" xmlns:wpi="http://schemas.microsoft.com/office/word/2010/wordprocessingInk" xmlns:wne="http://schemas.microsoft.com/office/word/2006/wordml" xmlns:wps="http://schemas.microsoft.com/office/word/2010/wordprocessingShape" mc:Ignorable="w14 w15 w16se w16cid wp14">
+<w:document xmlns:wpc="http://schemas.microsoft.com/office/word/2010/wordprocessingCanvas" xmlns:cx="http://schemas.microsoft.com/office/drawing/2014/chartex" xmlns:mc="http://schemas.openxmlformats.org/markup-compatibility/2006" xmlns:o="urn:schemas-microsoft-com:office:office" xmlns:r="http://schemas.openxmlformats.org/officeDocument/2006/relationships" xmlns:m="http://schemas.openxmlformats.org/officeDocument/2006/math" xmlns:v="urn:schemas-microsoft-com:vml" xmlns:wp14="http://schemas.microsoft.com/office/word/2010/wordprocessingDrawing" xmlns:wp="http://schemas.openxmlformats.org/drawingml/2006/wordprocessingDrawing" xmlns:w10="urn:schemas-microsoft-com:office:word" xmlns:w="http://schemas.openxmlformats.org/wordprocessingml/2006/main" xmlns:w14="http://schemas.microsoft.com/office/word/2010/wordml" xmlns:w15="http://schemas.microsoft.com/office/word/2012/wordml" xmlns:w16se="http://schemas.microsoft.com/office/word/2015/wordml/symex" xmlns:wpg="http://schemas.microsoft.com/office/word/2010/wordprocessingGroup" xmlns:wpi="http://schemas.microsoft.com/office/word/2010/wordprocessingInk" xmlns:wne="http://schemas.microsoft.com/office/word/2006/wordml" xmlns:wps="http://schemas.microsoft.com/office/word/2010/wordprocessingShape" mc:Ignorable="w14 w15 w16se wp14">
   <w:body>
     <w:p>
       <w:pPr>
@@ -134,7 +134,7 @@
           <w:sz w:val="24"/>
           <w:szCs w:val="24"/>
         </w:rPr>
-        <w:t>Teniendo en cuenta la situación planteada anteriormente y sabiendo que una de las medidas más eficaces implementadas por la universidad para prevenir los robos es el patrullaje continuo de guardas de seguridad, los cuales identifican pertenencias que han sido dejadas sin supervisión para posteriormente hacer un reporte de estas y guardarlas para que su dueño pueda recuperarlas posteriormente, se decidió dar solución al problema del registro los objetos recuperados por los guardas.</w:t>
+        <w:t>Teniendo en cuenta la situación planteada anteriormente y sabiendo que una de las medidas más eficaces implementadas por la universidad para prevenir los robos es el patrullaje continuo de guardas de seguridad, los cuales identifican pertenencias que han sido dejadas sin supervisión para posteriormente hacer un reporte de estas y guardarlas para que su dueño pueda recuperarlas, se decidió dar solución al problema del registro los objetos recuperados por los guardas.</w:t>
       </w:r>
     </w:p>
     <w:p>
@@ -175,6 +175,140 @@
         <w:pStyle w:val="Prrafodelista"/>
         <w:numPr>
           <w:ilvl w:val="0"/>
+          <w:numId w:val="7"/>
+        </w:numPr>
+        <w:rPr>
+          <w:rFonts w:ascii="Arial" w:hAnsi="Arial" w:cs="Arial"/>
+          <w:sz w:val="24"/>
+          <w:szCs w:val="24"/>
+        </w:rPr>
+      </w:pPr>
+      <w:r>
+        <w:rPr>
+          <w:rFonts w:ascii="Arial" w:hAnsi="Arial" w:cs="Arial"/>
+          <w:sz w:val="24"/>
+          <w:szCs w:val="24"/>
+        </w:rPr>
+        <w:t>Registrar objeto encontrado por el guarda, y sus respectivas características.</w:t>
+      </w:r>
+    </w:p>
+    <w:p>
+      <w:pPr>
+        <w:pStyle w:val="Prrafodelista"/>
+        <w:numPr>
+          <w:ilvl w:val="0"/>
+          <w:numId w:val="7"/>
+        </w:numPr>
+        <w:rPr>
+          <w:rFonts w:ascii="Arial" w:hAnsi="Arial" w:cs="Arial"/>
+          <w:sz w:val="24"/>
+          <w:szCs w:val="24"/>
+        </w:rPr>
+      </w:pPr>
+      <w:r>
+        <w:rPr>
+          <w:rFonts w:ascii="Arial" w:hAnsi="Arial" w:cs="Arial"/>
+          <w:sz w:val="24"/>
+          <w:szCs w:val="24"/>
+        </w:rPr>
+        <w:t>Persistencia de los datos registrados.</w:t>
+      </w:r>
+    </w:p>
+    <w:p>
+      <w:pPr>
+        <w:pStyle w:val="Prrafodelista"/>
+        <w:numPr>
+          <w:ilvl w:val="0"/>
+          <w:numId w:val="7"/>
+        </w:numPr>
+        <w:rPr>
+          <w:rFonts w:ascii="Arial" w:hAnsi="Arial" w:cs="Arial"/>
+          <w:sz w:val="24"/>
+          <w:szCs w:val="24"/>
+        </w:rPr>
+      </w:pPr>
+      <w:r>
+        <w:rPr>
+          <w:rFonts w:ascii="Arial" w:hAnsi="Arial" w:cs="Arial"/>
+          <w:sz w:val="24"/>
+          <w:szCs w:val="24"/>
+        </w:rPr>
+        <w:t>Consistencia en la escritura de los datos.</w:t>
+      </w:r>
+      <w:r>
+        <w:rPr>
+          <w:rFonts w:ascii="Arial" w:hAnsi="Arial" w:cs="Arial"/>
+          <w:sz w:val="24"/>
+          <w:szCs w:val="24"/>
+        </w:rPr>
+        <w:t xml:space="preserve"> Se requiere sean escritos en un formato claro y legible para uso posterior del programa</w:t>
+      </w:r>
+    </w:p>
+    <w:p>
+      <w:pPr>
+        <w:pStyle w:val="Prrafodelista"/>
+        <w:numPr>
+          <w:ilvl w:val="0"/>
+          <w:numId w:val="7"/>
+        </w:numPr>
+        <w:rPr>
+          <w:rFonts w:ascii="Arial" w:hAnsi="Arial" w:cs="Arial"/>
+          <w:sz w:val="24"/>
+          <w:szCs w:val="24"/>
+        </w:rPr>
+      </w:pPr>
+      <w:r>
+        <w:rPr>
+          <w:rFonts w:ascii="Arial" w:hAnsi="Arial" w:cs="Arial"/>
+          <w:sz w:val="24"/>
+          <w:szCs w:val="24"/>
+        </w:rPr>
+        <w:t>Oportunismo. Se requiere acceso a los datos (Lectura de datos)</w:t>
+      </w:r>
+      <w:r>
+        <w:rPr>
+          <w:rFonts w:ascii="Arial" w:hAnsi="Arial" w:cs="Arial"/>
+          <w:sz w:val="24"/>
+          <w:szCs w:val="24"/>
+        </w:rPr>
+        <w:t xml:space="preserve"> desde el programa</w:t>
+      </w:r>
+      <w:r>
+        <w:rPr>
+          <w:rFonts w:ascii="Arial" w:hAnsi="Arial" w:cs="Arial"/>
+          <w:sz w:val="24"/>
+          <w:szCs w:val="24"/>
+        </w:rPr>
+        <w:t>.</w:t>
+      </w:r>
+    </w:p>
+    <w:p>
+      <w:pPr>
+        <w:pStyle w:val="Prrafodelista"/>
+        <w:numPr>
+          <w:ilvl w:val="0"/>
+          <w:numId w:val="7"/>
+        </w:numPr>
+        <w:rPr>
+          <w:rFonts w:ascii="Arial" w:hAnsi="Arial" w:cs="Arial"/>
+          <w:sz w:val="24"/>
+          <w:szCs w:val="24"/>
+        </w:rPr>
+      </w:pPr>
+      <w:r>
+        <w:rPr>
+          <w:rFonts w:ascii="Arial" w:hAnsi="Arial" w:cs="Arial"/>
+          <w:sz w:val="24"/>
+          <w:szCs w:val="24"/>
+        </w:rPr>
+        <w:t>Búsqueda de objetos en el programa.</w:t>
+      </w:r>
+    </w:p>
+    <w:p>
+      <w:pPr>
+        <w:pStyle w:val="Prrafodelista"/>
+        <w:numPr>
+          <w:ilvl w:val="0"/>
           <w:numId w:val="2"/>
         </w:numPr>
         <w:rPr>
@@ -242,6 +376,7 @@
           <w:sz w:val="24"/>
           <w:szCs w:val="24"/>
         </w:rPr>
+        <w:lastRenderedPageBreak/>
         <w:t>Recopilación de información</w:t>
       </w:r>
     </w:p>
@@ -332,7 +467,6 @@
           <w:sz w:val="24"/>
           <w:szCs w:val="24"/>
         </w:rPr>
-        <w:lastRenderedPageBreak/>
         <w:t>Articulo encontrado</w:t>
       </w:r>
     </w:p>
@@ -485,17 +619,6 @@
         <w:pStyle w:val="Prrafodelista"/>
         <w:rPr>
           <w:rFonts w:ascii="Arial" w:hAnsi="Arial" w:cs="Arial"/>
-          <w:b/>
-          <w:sz w:val="24"/>
-          <w:szCs w:val="24"/>
-        </w:rPr>
-      </w:pPr>
-    </w:p>
-    <w:p>
-      <w:pPr>
-        <w:pStyle w:val="Prrafodelista"/>
-        <w:rPr>
-          <w:rFonts w:ascii="Arial" w:hAnsi="Arial" w:cs="Arial"/>
           <w:sz w:val="24"/>
           <w:szCs w:val="24"/>
         </w:rPr>
@@ -614,6 +737,7 @@
     <w:p>
       <w:pPr>
         <w:pStyle w:val="Prrafodelista"/>
+        <w:ind w:left="1440"/>
         <w:rPr>
           <w:rFonts w:ascii="Arial" w:hAnsi="Arial" w:cs="Arial"/>
           <w:sz w:val="24"/>
@@ -660,8 +784,6 @@
         </w:rPr>
         <w:t>Utilizar un campo de texto donde el guarda puede hacer el informe a modo de párrafo</w:t>
       </w:r>
-      <w:bookmarkStart w:id="0" w:name="_GoBack"/>
-      <w:bookmarkEnd w:id="0"/>
     </w:p>
     <w:p>
       <w:pPr>
@@ -720,6 +842,17 @@
     <w:p>
       <w:pPr>
         <w:pStyle w:val="Prrafodelista"/>
+        <w:ind w:left="1440"/>
+        <w:rPr>
+          <w:rFonts w:ascii="Arial" w:hAnsi="Arial" w:cs="Arial"/>
+          <w:sz w:val="24"/>
+          <w:szCs w:val="24"/>
+        </w:rPr>
+      </w:pPr>
+    </w:p>
+    <w:p>
+      <w:pPr>
+        <w:pStyle w:val="Prrafodelista"/>
         <w:rPr>
           <w:rFonts w:ascii="Arial" w:hAnsi="Arial" w:cs="Arial"/>
           <w:sz w:val="24"/>
@@ -834,6 +967,7 @@
           <w:sz w:val="24"/>
           <w:szCs w:val="24"/>
         </w:rPr>
+        <w:lastRenderedPageBreak/>
         <w:t>Mostrar los registros en los controles donde se registra la información (</w:t>
       </w:r>
       <w:proofErr w:type="spellStart"/>
@@ -945,6 +1079,2798 @@
       <w:pPr>
         <w:pStyle w:val="Prrafodelista"/>
         <w:ind w:left="1440"/>
+        <w:rPr>
+          <w:rFonts w:ascii="Arial" w:hAnsi="Arial" w:cs="Arial"/>
+          <w:sz w:val="24"/>
+          <w:szCs w:val="24"/>
+        </w:rPr>
+      </w:pPr>
+    </w:p>
+    <w:p>
+      <w:pPr>
+        <w:pStyle w:val="Prrafodelista"/>
+        <w:numPr>
+          <w:ilvl w:val="0"/>
+          <w:numId w:val="1"/>
+        </w:numPr>
+        <w:rPr>
+          <w:rFonts w:ascii="Arial" w:hAnsi="Arial" w:cs="Arial"/>
+          <w:sz w:val="24"/>
+          <w:szCs w:val="24"/>
+        </w:rPr>
+      </w:pPr>
+      <w:r>
+        <w:rPr>
+          <w:rFonts w:ascii="Arial" w:hAnsi="Arial" w:cs="Arial"/>
+          <w:b/>
+          <w:sz w:val="24"/>
+          <w:szCs w:val="24"/>
+        </w:rPr>
+        <w:t>Transición de las ideas a los diseños preliminares</w:t>
+      </w:r>
+    </w:p>
+    <w:p>
+      <w:pPr>
+        <w:ind w:left="708"/>
+        <w:jc w:val="both"/>
+        <w:rPr>
+          <w:rFonts w:ascii="Arial" w:hAnsi="Arial" w:cs="Arial"/>
+          <w:sz w:val="24"/>
+          <w:szCs w:val="24"/>
+        </w:rPr>
+      </w:pPr>
+      <w:r>
+        <w:rPr>
+          <w:rFonts w:ascii="Arial" w:hAnsi="Arial" w:cs="Arial"/>
+          <w:sz w:val="24"/>
+          <w:szCs w:val="24"/>
+        </w:rPr>
+        <w:t>Teniendo en cuenta los diferentes aspectos del programa</w:t>
+      </w:r>
+      <w:r>
+        <w:rPr>
+          <w:rFonts w:ascii="Arial" w:hAnsi="Arial" w:cs="Arial"/>
+          <w:sz w:val="24"/>
+          <w:szCs w:val="24"/>
+        </w:rPr>
+        <w:t xml:space="preserve"> y quien es el usuario final,</w:t>
+      </w:r>
+      <w:r>
+        <w:rPr>
+          <w:rFonts w:ascii="Arial" w:hAnsi="Arial" w:cs="Arial"/>
+          <w:sz w:val="24"/>
+          <w:szCs w:val="24"/>
+        </w:rPr>
+        <w:t xml:space="preserve"> se evaluaron las ideas obtenidas en la búsqueda </w:t>
+      </w:r>
+      <w:r>
+        <w:rPr>
+          <w:rFonts w:ascii="Arial" w:hAnsi="Arial" w:cs="Arial"/>
+          <w:sz w:val="24"/>
+          <w:szCs w:val="24"/>
+        </w:rPr>
+        <w:t>de soluciones creativas.</w:t>
+      </w:r>
+    </w:p>
+    <w:p>
+      <w:pPr>
+        <w:ind w:left="708"/>
+        <w:jc w:val="both"/>
+        <w:rPr>
+          <w:rFonts w:ascii="Arial" w:hAnsi="Arial" w:cs="Arial"/>
+          <w:sz w:val="24"/>
+          <w:szCs w:val="24"/>
+        </w:rPr>
+      </w:pPr>
+      <w:r>
+        <w:rPr>
+          <w:rFonts w:ascii="Arial" w:hAnsi="Arial" w:cs="Arial"/>
+          <w:sz w:val="24"/>
+          <w:szCs w:val="24"/>
+        </w:rPr>
+        <w:t xml:space="preserve">Para el inicio de sesión, se tuvo en cuenta que los guardas son el usuario final. Estos serán los que durante su patrullaje </w:t>
+      </w:r>
+      <w:r>
+        <w:rPr>
+          <w:rFonts w:ascii="Arial" w:hAnsi="Arial" w:cs="Arial"/>
+          <w:sz w:val="24"/>
+          <w:szCs w:val="24"/>
+        </w:rPr>
+        <w:t>usarán</w:t>
+      </w:r>
+      <w:r>
+        <w:rPr>
+          <w:rFonts w:ascii="Arial" w:hAnsi="Arial" w:cs="Arial"/>
+          <w:sz w:val="24"/>
+          <w:szCs w:val="24"/>
+        </w:rPr>
+        <w:t xml:space="preserve"> la aplicación en caso de encontrar un ob</w:t>
+      </w:r>
+      <w:r>
+        <w:rPr>
+          <w:rFonts w:ascii="Arial" w:hAnsi="Arial" w:cs="Arial"/>
+          <w:sz w:val="24"/>
+          <w:szCs w:val="24"/>
+        </w:rPr>
+        <w:t xml:space="preserve">jeto abandonado por una persona. Sabiendo esto, la idea de que cualquier usuario tenga acceso a esta no es para nada ideal. </w:t>
+      </w:r>
+      <w:r>
+        <w:rPr>
+          <w:rFonts w:ascii="Arial" w:hAnsi="Arial" w:cs="Arial"/>
+          <w:sz w:val="24"/>
+          <w:szCs w:val="24"/>
+        </w:rPr>
+        <w:t>Por lo que esta idea será descartada.</w:t>
+      </w:r>
+    </w:p>
+    <w:p>
+      <w:pPr>
+        <w:ind w:left="708"/>
+        <w:jc w:val="both"/>
+        <w:rPr>
+          <w:rFonts w:ascii="Arial" w:hAnsi="Arial" w:cs="Arial"/>
+          <w:sz w:val="24"/>
+          <w:szCs w:val="24"/>
+        </w:rPr>
+      </w:pPr>
+      <w:r>
+        <w:rPr>
+          <w:rFonts w:ascii="Arial" w:hAnsi="Arial" w:cs="Arial"/>
+          <w:sz w:val="24"/>
+          <w:szCs w:val="24"/>
+        </w:rPr>
+        <w:t xml:space="preserve">Para el registro de artículos </w:t>
+      </w:r>
+      <w:r>
+        <w:rPr>
+          <w:rFonts w:ascii="Arial" w:hAnsi="Arial" w:cs="Arial"/>
+          <w:sz w:val="24"/>
+          <w:szCs w:val="24"/>
+        </w:rPr>
+        <w:t>se descartará la primera idea. Esta idea no solo genera inconsistencias y ambigüedades para un posterior acceso, sino que es poco adecuado para un uso rápido y sencillo. El usuario no se toma el detalle suficiente al momento de escribir párrafos, por lo que ciertos detalles necesarios no estarían integrados. No cumple uno de los requerimientos, por ende, se descarta de forma inmediata.</w:t>
+      </w:r>
+    </w:p>
+    <w:p>
+      <w:pPr>
+        <w:ind w:left="708"/>
+        <w:jc w:val="both"/>
+        <w:rPr>
+          <w:rFonts w:ascii="Arial" w:hAnsi="Arial" w:cs="Arial"/>
+          <w:sz w:val="24"/>
+          <w:szCs w:val="24"/>
+        </w:rPr>
+      </w:pPr>
+      <w:r>
+        <w:rPr>
+          <w:rFonts w:ascii="Arial" w:hAnsi="Arial" w:cs="Arial"/>
+          <w:sz w:val="24"/>
+          <w:szCs w:val="24"/>
+        </w:rPr>
+        <w:t xml:space="preserve">Para el reporte de </w:t>
+      </w:r>
+      <w:r>
+        <w:rPr>
+          <w:rFonts w:ascii="Arial" w:hAnsi="Arial" w:cs="Arial"/>
+          <w:sz w:val="24"/>
+          <w:szCs w:val="24"/>
+        </w:rPr>
+        <w:t>artículos se descarta la segunda opción, pues puede generar ambigüedad al momento en que el usuario este haciendo la lectura. Seria dificultoso para el usuario final y por ende se descarta.</w:t>
+      </w:r>
+    </w:p>
+    <w:p>
+      <w:pPr>
+        <w:pStyle w:val="Prrafodelista"/>
+        <w:numPr>
+          <w:ilvl w:val="0"/>
+          <w:numId w:val="1"/>
+        </w:numPr>
+        <w:jc w:val="both"/>
+        <w:rPr>
+          <w:rFonts w:ascii="Arial" w:hAnsi="Arial" w:cs="Arial"/>
+          <w:sz w:val="24"/>
+          <w:szCs w:val="24"/>
+        </w:rPr>
+      </w:pPr>
+      <w:r>
+        <w:rPr>
+          <w:rFonts w:ascii="Arial" w:hAnsi="Arial" w:cs="Arial"/>
+          <w:b/>
+          <w:sz w:val="24"/>
+          <w:szCs w:val="24"/>
+        </w:rPr>
+        <w:t>Evaluación y selección de la mejor solución</w:t>
+      </w:r>
+    </w:p>
+    <w:p>
+      <w:pPr>
+        <w:pStyle w:val="Prrafodelista"/>
+        <w:jc w:val="both"/>
+        <w:rPr>
+          <w:rFonts w:ascii="Arial" w:hAnsi="Arial" w:cs="Arial"/>
+          <w:b/>
+          <w:sz w:val="24"/>
+          <w:szCs w:val="24"/>
+        </w:rPr>
+      </w:pPr>
+    </w:p>
+    <w:p>
+      <w:pPr>
+        <w:pStyle w:val="Prrafodelista"/>
+        <w:jc w:val="both"/>
+        <w:rPr>
+          <w:rFonts w:ascii="Arial" w:hAnsi="Arial" w:cs="Arial"/>
+          <w:sz w:val="24"/>
+          <w:szCs w:val="24"/>
+        </w:rPr>
+      </w:pPr>
+      <w:r>
+        <w:rPr>
+          <w:rFonts w:ascii="Arial" w:hAnsi="Arial" w:cs="Arial"/>
+          <w:sz w:val="24"/>
+          <w:szCs w:val="24"/>
+        </w:rPr>
+        <w:t>Criterios:</w:t>
+      </w:r>
+    </w:p>
+    <w:p>
+      <w:pPr>
+        <w:pStyle w:val="Prrafodelista"/>
+        <w:jc w:val="both"/>
+        <w:rPr>
+          <w:rFonts w:ascii="Arial" w:hAnsi="Arial" w:cs="Arial"/>
+          <w:sz w:val="24"/>
+          <w:szCs w:val="24"/>
+        </w:rPr>
+      </w:pPr>
+    </w:p>
+    <w:p>
+      <w:pPr>
+        <w:pStyle w:val="Prrafodelista"/>
+        <w:numPr>
+          <w:ilvl w:val="0"/>
+          <w:numId w:val="11"/>
+        </w:numPr>
+        <w:jc w:val="both"/>
+        <w:rPr>
+          <w:rFonts w:ascii="Arial" w:hAnsi="Arial" w:cs="Arial"/>
+          <w:sz w:val="24"/>
+          <w:szCs w:val="24"/>
+        </w:rPr>
+      </w:pPr>
+      <w:r>
+        <w:rPr>
+          <w:rFonts w:ascii="Arial" w:hAnsi="Arial" w:cs="Arial"/>
+          <w:sz w:val="24"/>
+          <w:szCs w:val="24"/>
+        </w:rPr>
+        <w:t>Implementación de la solución: De 1 a 5 determina cuan sencilla es la implementación, 5 siendo muy fácil y 1 siendo muy difícil.</w:t>
+      </w:r>
+    </w:p>
+    <w:p>
+      <w:pPr>
+        <w:pStyle w:val="Prrafodelista"/>
+        <w:ind w:left="1434"/>
+        <w:jc w:val="both"/>
+        <w:rPr>
+          <w:rFonts w:ascii="Arial" w:hAnsi="Arial" w:cs="Arial"/>
+          <w:sz w:val="24"/>
+          <w:szCs w:val="24"/>
+        </w:rPr>
+      </w:pPr>
+    </w:p>
+    <w:p>
+      <w:pPr>
+        <w:pStyle w:val="Prrafodelista"/>
+        <w:numPr>
+          <w:ilvl w:val="0"/>
+          <w:numId w:val="11"/>
+        </w:numPr>
+        <w:jc w:val="both"/>
+        <w:rPr>
+          <w:rFonts w:ascii="Arial" w:hAnsi="Arial" w:cs="Arial"/>
+          <w:sz w:val="24"/>
+          <w:szCs w:val="24"/>
+        </w:rPr>
+      </w:pPr>
+      <w:r>
+        <w:rPr>
+          <w:rFonts w:ascii="Arial" w:hAnsi="Arial" w:cs="Arial"/>
+          <w:sz w:val="24"/>
+          <w:szCs w:val="24"/>
+        </w:rPr>
+        <w:t xml:space="preserve">Sencillez de la solución: De 1 a 5 determina cuan simple y sencillo es para el usuario final, </w:t>
+      </w:r>
+      <w:r>
+        <w:rPr>
+          <w:rFonts w:ascii="Arial" w:hAnsi="Arial" w:cs="Arial"/>
+          <w:sz w:val="24"/>
+          <w:szCs w:val="24"/>
+        </w:rPr>
+        <w:t>5 siendo muy fácil y 1 siendo muy difícil.</w:t>
+      </w:r>
+    </w:p>
+    <w:p>
+      <w:pPr>
+        <w:pStyle w:val="Prrafodelista"/>
+        <w:ind w:left="1434"/>
+        <w:jc w:val="both"/>
+        <w:rPr>
+          <w:rFonts w:ascii="Arial" w:hAnsi="Arial" w:cs="Arial"/>
+          <w:sz w:val="24"/>
+          <w:szCs w:val="24"/>
+        </w:rPr>
+      </w:pPr>
+    </w:p>
+    <w:p>
+      <w:pPr>
+        <w:pStyle w:val="Prrafodelista"/>
+        <w:numPr>
+          <w:ilvl w:val="0"/>
+          <w:numId w:val="11"/>
+        </w:numPr>
+        <w:jc w:val="both"/>
+        <w:rPr>
+          <w:rFonts w:ascii="Arial" w:hAnsi="Arial" w:cs="Arial"/>
+          <w:sz w:val="24"/>
+          <w:szCs w:val="24"/>
+        </w:rPr>
+      </w:pPr>
+      <w:r>
+        <w:rPr>
+          <w:rFonts w:ascii="Arial" w:hAnsi="Arial" w:cs="Arial"/>
+          <w:sz w:val="24"/>
+          <w:szCs w:val="24"/>
+        </w:rPr>
+        <w:t>Eficacia de la solución: De 1 a 5 determina cuan eficaz es la solución al momento de solucionar el problema y cumplir con los requerimientos.</w:t>
+      </w:r>
+    </w:p>
+    <w:p>
+      <w:pPr>
+        <w:pStyle w:val="Prrafodelista"/>
+        <w:ind w:left="1434"/>
+        <w:jc w:val="both"/>
+        <w:rPr>
+          <w:rFonts w:ascii="Arial" w:hAnsi="Arial" w:cs="Arial"/>
+          <w:sz w:val="24"/>
+          <w:szCs w:val="24"/>
+        </w:rPr>
+      </w:pPr>
+    </w:p>
+    <w:tbl>
+      <w:tblPr>
+        <w:tblW w:w="10441" w:type="dxa"/>
+        <w:tblInd w:w="-658" w:type="dxa"/>
+        <w:tblBorders>
+          <w:top w:val="single" w:sz="8" w:space="0" w:color="000000"/>
+          <w:left w:val="single" w:sz="8" w:space="0" w:color="000000"/>
+          <w:bottom w:val="single" w:sz="8" w:space="0" w:color="000000"/>
+          <w:right w:val="single" w:sz="8" w:space="0" w:color="000000"/>
+          <w:insideH w:val="single" w:sz="8" w:space="0" w:color="000000"/>
+          <w:insideV w:val="single" w:sz="8" w:space="0" w:color="000000"/>
+        </w:tblBorders>
+        <w:tblLayout w:type="fixed"/>
+        <w:tblLook w:val="0600" w:firstRow="0" w:lastRow="0" w:firstColumn="0" w:lastColumn="0" w:noHBand="1" w:noVBand="1"/>
+      </w:tblPr>
+      <w:tblGrid>
+        <w:gridCol w:w="2036"/>
+        <w:gridCol w:w="2035"/>
+        <w:gridCol w:w="2035"/>
+        <w:gridCol w:w="2035"/>
+        <w:gridCol w:w="2300"/>
+      </w:tblGrid>
+      <w:tr>
+        <w:trPr>
+          <w:trHeight w:val="375"/>
+        </w:trPr>
+        <w:tc>
+          <w:tcPr>
+            <w:tcW w:w="10441" w:type="dxa"/>
+            <w:gridSpan w:val="5"/>
+            <w:shd w:val="clear" w:color="auto" w:fill="auto"/>
+            <w:tcMar>
+              <w:top w:w="100" w:type="dxa"/>
+              <w:left w:w="100" w:type="dxa"/>
+              <w:bottom w:w="100" w:type="dxa"/>
+              <w:right w:w="100" w:type="dxa"/>
+            </w:tcMar>
+          </w:tcPr>
+          <w:p>
+            <w:pPr>
+              <w:widowControl w:val="0"/>
+              <w:pBdr>
+                <w:top w:val="nil"/>
+                <w:left w:val="nil"/>
+                <w:bottom w:val="nil"/>
+                <w:right w:val="nil"/>
+                <w:between w:val="nil"/>
+              </w:pBdr>
+              <w:spacing w:line="240" w:lineRule="auto"/>
+              <w:jc w:val="center"/>
+              <w:rPr>
+                <w:b/>
+              </w:rPr>
+            </w:pPr>
+            <w:r>
+              <w:rPr>
+                <w:b/>
+              </w:rPr>
+              <w:lastRenderedPageBreak/>
+              <w:t>Inicio de sesión</w:t>
+            </w:r>
+          </w:p>
+        </w:tc>
+      </w:tr>
+      <w:tr>
+        <w:trPr>
+          <w:trHeight w:val="710"/>
+        </w:trPr>
+        <w:tc>
+          <w:tcPr>
+            <w:tcW w:w="2036" w:type="dxa"/>
+            <w:shd w:val="clear" w:color="auto" w:fill="auto"/>
+            <w:tcMar>
+              <w:top w:w="100" w:type="dxa"/>
+              <w:left w:w="100" w:type="dxa"/>
+              <w:bottom w:w="100" w:type="dxa"/>
+              <w:right w:w="100" w:type="dxa"/>
+            </w:tcMar>
+          </w:tcPr>
+          <w:p>
+            <w:pPr>
+              <w:widowControl w:val="0"/>
+              <w:pBdr>
+                <w:top w:val="nil"/>
+                <w:left w:val="nil"/>
+                <w:bottom w:val="nil"/>
+                <w:right w:val="nil"/>
+                <w:between w:val="nil"/>
+              </w:pBdr>
+              <w:spacing w:line="240" w:lineRule="auto"/>
+              <w:rPr>
+                <w:b/>
+              </w:rPr>
+            </w:pPr>
+            <w:r>
+              <w:rPr>
+                <w:b/>
+              </w:rPr>
+              <w:t xml:space="preserve">                 </w:t>
+            </w:r>
+            <w:r>
+              <w:rPr>
+                <w:b/>
+              </w:rPr>
+              <w:t>Criterio</w:t>
+            </w:r>
+          </w:p>
+          <w:p>
+            <w:pPr>
+              <w:widowControl w:val="0"/>
+              <w:pBdr>
+                <w:top w:val="nil"/>
+                <w:left w:val="nil"/>
+                <w:bottom w:val="nil"/>
+                <w:right w:val="nil"/>
+                <w:between w:val="nil"/>
+              </w:pBdr>
+              <w:spacing w:line="240" w:lineRule="auto"/>
+              <w:rPr>
+                <w:b/>
+              </w:rPr>
+            </w:pPr>
+            <w:r>
+              <w:rPr>
+                <w:b/>
+              </w:rPr>
+              <w:t>Propuesta</w:t>
+            </w:r>
+          </w:p>
+        </w:tc>
+        <w:tc>
+          <w:tcPr>
+            <w:tcW w:w="2035" w:type="dxa"/>
+            <w:shd w:val="clear" w:color="auto" w:fill="auto"/>
+            <w:tcMar>
+              <w:top w:w="100" w:type="dxa"/>
+              <w:left w:w="100" w:type="dxa"/>
+              <w:bottom w:w="100" w:type="dxa"/>
+              <w:right w:w="100" w:type="dxa"/>
+            </w:tcMar>
+          </w:tcPr>
+          <w:p>
+            <w:pPr>
+              <w:widowControl w:val="0"/>
+              <w:pBdr>
+                <w:top w:val="nil"/>
+                <w:left w:val="nil"/>
+                <w:bottom w:val="nil"/>
+                <w:right w:val="nil"/>
+                <w:between w:val="nil"/>
+              </w:pBdr>
+              <w:spacing w:line="240" w:lineRule="auto"/>
+              <w:jc w:val="center"/>
+              <w:rPr>
+                <w:b/>
+              </w:rPr>
+            </w:pPr>
+            <w:r>
+              <w:rPr>
+                <w:b/>
+              </w:rPr>
+              <w:t>Implementación de la solución</w:t>
+            </w:r>
+          </w:p>
+        </w:tc>
+        <w:tc>
+          <w:tcPr>
+            <w:tcW w:w="2035" w:type="dxa"/>
+            <w:shd w:val="clear" w:color="auto" w:fill="auto"/>
+            <w:tcMar>
+              <w:top w:w="100" w:type="dxa"/>
+              <w:left w:w="100" w:type="dxa"/>
+              <w:bottom w:w="100" w:type="dxa"/>
+              <w:right w:w="100" w:type="dxa"/>
+            </w:tcMar>
+          </w:tcPr>
+          <w:p>
+            <w:pPr>
+              <w:widowControl w:val="0"/>
+              <w:pBdr>
+                <w:top w:val="nil"/>
+                <w:left w:val="nil"/>
+                <w:bottom w:val="nil"/>
+                <w:right w:val="nil"/>
+                <w:between w:val="nil"/>
+              </w:pBdr>
+              <w:spacing w:line="240" w:lineRule="auto"/>
+              <w:jc w:val="center"/>
+              <w:rPr>
+                <w:b/>
+              </w:rPr>
+            </w:pPr>
+            <w:r>
+              <w:rPr>
+                <w:b/>
+              </w:rPr>
+              <w:t>Sencillez de la solución</w:t>
+            </w:r>
+          </w:p>
+        </w:tc>
+        <w:tc>
+          <w:tcPr>
+            <w:tcW w:w="2035" w:type="dxa"/>
+            <w:shd w:val="clear" w:color="auto" w:fill="auto"/>
+            <w:tcMar>
+              <w:top w:w="100" w:type="dxa"/>
+              <w:left w:w="100" w:type="dxa"/>
+              <w:bottom w:w="100" w:type="dxa"/>
+              <w:right w:w="100" w:type="dxa"/>
+            </w:tcMar>
+          </w:tcPr>
+          <w:p>
+            <w:pPr>
+              <w:widowControl w:val="0"/>
+              <w:pBdr>
+                <w:top w:val="nil"/>
+                <w:left w:val="nil"/>
+                <w:bottom w:val="nil"/>
+                <w:right w:val="nil"/>
+                <w:between w:val="nil"/>
+              </w:pBdr>
+              <w:spacing w:line="240" w:lineRule="auto"/>
+              <w:jc w:val="center"/>
+              <w:rPr>
+                <w:b/>
+              </w:rPr>
+            </w:pPr>
+            <w:r>
+              <w:rPr>
+                <w:b/>
+              </w:rPr>
+              <w:t>Eficacia de la solución</w:t>
+            </w:r>
+          </w:p>
+        </w:tc>
+        <w:tc>
+          <w:tcPr>
+            <w:tcW w:w="2298" w:type="dxa"/>
+          </w:tcPr>
+          <w:p>
+            <w:pPr>
+              <w:widowControl w:val="0"/>
+              <w:pBdr>
+                <w:top w:val="nil"/>
+                <w:left w:val="nil"/>
+                <w:bottom w:val="nil"/>
+                <w:right w:val="nil"/>
+                <w:between w:val="nil"/>
+              </w:pBdr>
+              <w:spacing w:line="240" w:lineRule="auto"/>
+              <w:jc w:val="center"/>
+              <w:rPr>
+                <w:b/>
+              </w:rPr>
+            </w:pPr>
+            <w:r>
+              <w:rPr>
+                <w:b/>
+              </w:rPr>
+              <w:t>Totales</w:t>
+            </w:r>
+          </w:p>
+        </w:tc>
+      </w:tr>
+      <w:tr>
+        <w:trPr>
+          <w:trHeight w:val="2656"/>
+        </w:trPr>
+        <w:tc>
+          <w:tcPr>
+            <w:tcW w:w="2036" w:type="dxa"/>
+            <w:shd w:val="clear" w:color="auto" w:fill="auto"/>
+            <w:tcMar>
+              <w:top w:w="100" w:type="dxa"/>
+              <w:left w:w="100" w:type="dxa"/>
+              <w:bottom w:w="100" w:type="dxa"/>
+              <w:right w:w="100" w:type="dxa"/>
+            </w:tcMar>
+          </w:tcPr>
+          <w:p>
+            <w:pPr>
+              <w:rPr>
+                <w:rFonts w:ascii="Arial" w:hAnsi="Arial" w:cs="Arial"/>
+                <w:sz w:val="24"/>
+                <w:szCs w:val="24"/>
+              </w:rPr>
+            </w:pPr>
+            <w:r>
+              <w:rPr>
+                <w:rFonts w:ascii="Arial" w:hAnsi="Arial" w:cs="Arial"/>
+                <w:sz w:val="24"/>
+                <w:szCs w:val="24"/>
+              </w:rPr>
+              <w:t>Crear una ventana de registros para que el usuario se pueda registrar y posteriormente iniciar sesión.</w:t>
+            </w:r>
+          </w:p>
+          <w:p>
+            <w:pPr>
+              <w:widowControl w:val="0"/>
+              <w:pBdr>
+                <w:top w:val="nil"/>
+                <w:left w:val="nil"/>
+                <w:bottom w:val="nil"/>
+                <w:right w:val="nil"/>
+                <w:between w:val="nil"/>
+              </w:pBdr>
+              <w:spacing w:line="240" w:lineRule="auto"/>
+              <w:jc w:val="center"/>
+              <w:rPr>
+                <w:b/>
+              </w:rPr>
+            </w:pPr>
+          </w:p>
+        </w:tc>
+        <w:tc>
+          <w:tcPr>
+            <w:tcW w:w="2035" w:type="dxa"/>
+            <w:shd w:val="clear" w:color="auto" w:fill="auto"/>
+            <w:tcMar>
+              <w:top w:w="100" w:type="dxa"/>
+              <w:left w:w="100" w:type="dxa"/>
+              <w:bottom w:w="100" w:type="dxa"/>
+              <w:right w:w="100" w:type="dxa"/>
+            </w:tcMar>
+          </w:tcPr>
+          <w:p>
+            <w:pPr>
+              <w:widowControl w:val="0"/>
+              <w:pBdr>
+                <w:top w:val="nil"/>
+                <w:left w:val="nil"/>
+                <w:bottom w:val="nil"/>
+                <w:right w:val="nil"/>
+                <w:between w:val="nil"/>
+              </w:pBdr>
+              <w:spacing w:line="240" w:lineRule="auto"/>
+              <w:jc w:val="center"/>
+              <w:rPr>
+                <w:b/>
+              </w:rPr>
+            </w:pPr>
+            <w:r>
+              <w:rPr>
+                <w:b/>
+              </w:rPr>
+              <w:t>4</w:t>
+            </w:r>
+          </w:p>
+        </w:tc>
+        <w:tc>
+          <w:tcPr>
+            <w:tcW w:w="2035" w:type="dxa"/>
+            <w:shd w:val="clear" w:color="auto" w:fill="auto"/>
+            <w:tcMar>
+              <w:top w:w="100" w:type="dxa"/>
+              <w:left w:w="100" w:type="dxa"/>
+              <w:bottom w:w="100" w:type="dxa"/>
+              <w:right w:w="100" w:type="dxa"/>
+            </w:tcMar>
+          </w:tcPr>
+          <w:p>
+            <w:pPr>
+              <w:widowControl w:val="0"/>
+              <w:pBdr>
+                <w:top w:val="nil"/>
+                <w:left w:val="nil"/>
+                <w:bottom w:val="nil"/>
+                <w:right w:val="nil"/>
+                <w:between w:val="nil"/>
+              </w:pBdr>
+              <w:spacing w:line="240" w:lineRule="auto"/>
+              <w:jc w:val="center"/>
+              <w:rPr>
+                <w:b/>
+              </w:rPr>
+            </w:pPr>
+            <w:r>
+              <w:rPr>
+                <w:b/>
+              </w:rPr>
+              <w:t>3</w:t>
+            </w:r>
+          </w:p>
+        </w:tc>
+        <w:tc>
+          <w:tcPr>
+            <w:tcW w:w="2035" w:type="dxa"/>
+            <w:shd w:val="clear" w:color="auto" w:fill="auto"/>
+            <w:tcMar>
+              <w:top w:w="100" w:type="dxa"/>
+              <w:left w:w="100" w:type="dxa"/>
+              <w:bottom w:w="100" w:type="dxa"/>
+              <w:right w:w="100" w:type="dxa"/>
+            </w:tcMar>
+          </w:tcPr>
+          <w:p>
+            <w:pPr>
+              <w:widowControl w:val="0"/>
+              <w:pBdr>
+                <w:top w:val="nil"/>
+                <w:left w:val="nil"/>
+                <w:bottom w:val="nil"/>
+                <w:right w:val="nil"/>
+                <w:between w:val="nil"/>
+              </w:pBdr>
+              <w:spacing w:line="240" w:lineRule="auto"/>
+              <w:jc w:val="center"/>
+              <w:rPr>
+                <w:b/>
+              </w:rPr>
+            </w:pPr>
+            <w:r>
+              <w:rPr>
+                <w:b/>
+              </w:rPr>
+              <w:t>5</w:t>
+            </w:r>
+          </w:p>
+        </w:tc>
+        <w:tc>
+          <w:tcPr>
+            <w:tcW w:w="2298" w:type="dxa"/>
+          </w:tcPr>
+          <w:p>
+            <w:pPr>
+              <w:widowControl w:val="0"/>
+              <w:pBdr>
+                <w:top w:val="nil"/>
+                <w:left w:val="nil"/>
+                <w:bottom w:val="nil"/>
+                <w:right w:val="nil"/>
+                <w:between w:val="nil"/>
+              </w:pBdr>
+              <w:spacing w:line="240" w:lineRule="auto"/>
+              <w:jc w:val="center"/>
+              <w:rPr>
+                <w:b/>
+              </w:rPr>
+            </w:pPr>
+            <w:r>
+              <w:rPr>
+                <w:b/>
+              </w:rPr>
+              <w:t>12</w:t>
+            </w:r>
+          </w:p>
+        </w:tc>
+      </w:tr>
+      <w:tr>
+        <w:trPr>
+          <w:trHeight w:val="2276"/>
+        </w:trPr>
+        <w:tc>
+          <w:tcPr>
+            <w:tcW w:w="2036" w:type="dxa"/>
+            <w:shd w:val="clear" w:color="auto" w:fill="auto"/>
+            <w:tcMar>
+              <w:top w:w="100" w:type="dxa"/>
+              <w:left w:w="100" w:type="dxa"/>
+              <w:bottom w:w="100" w:type="dxa"/>
+              <w:right w:w="100" w:type="dxa"/>
+            </w:tcMar>
+          </w:tcPr>
+          <w:p>
+            <w:pPr>
+              <w:rPr>
+                <w:rFonts w:ascii="Arial" w:hAnsi="Arial" w:cs="Arial"/>
+                <w:sz w:val="24"/>
+                <w:szCs w:val="24"/>
+              </w:rPr>
+            </w:pPr>
+            <w:r>
+              <w:rPr>
+                <w:rFonts w:ascii="Arial" w:hAnsi="Arial" w:cs="Arial"/>
+                <w:sz w:val="24"/>
+                <w:szCs w:val="24"/>
+              </w:rPr>
+              <w:t>Vincular el log-in con una base de datos previa para así solo dejar que inicien sesión lo que están registrados.</w:t>
+            </w:r>
+          </w:p>
+          <w:p>
+            <w:pPr>
+              <w:widowControl w:val="0"/>
+              <w:pBdr>
+                <w:top w:val="nil"/>
+                <w:left w:val="nil"/>
+                <w:bottom w:val="nil"/>
+                <w:right w:val="nil"/>
+                <w:between w:val="nil"/>
+              </w:pBdr>
+              <w:spacing w:line="240" w:lineRule="auto"/>
+              <w:jc w:val="center"/>
+              <w:rPr>
+                <w:b/>
+              </w:rPr>
+            </w:pPr>
+          </w:p>
+        </w:tc>
+        <w:tc>
+          <w:tcPr>
+            <w:tcW w:w="2035" w:type="dxa"/>
+            <w:shd w:val="clear" w:color="auto" w:fill="auto"/>
+            <w:tcMar>
+              <w:top w:w="100" w:type="dxa"/>
+              <w:left w:w="100" w:type="dxa"/>
+              <w:bottom w:w="100" w:type="dxa"/>
+              <w:right w:w="100" w:type="dxa"/>
+            </w:tcMar>
+          </w:tcPr>
+          <w:p>
+            <w:pPr>
+              <w:widowControl w:val="0"/>
+              <w:pBdr>
+                <w:top w:val="nil"/>
+                <w:left w:val="nil"/>
+                <w:bottom w:val="nil"/>
+                <w:right w:val="nil"/>
+                <w:between w:val="nil"/>
+              </w:pBdr>
+              <w:spacing w:line="240" w:lineRule="auto"/>
+              <w:jc w:val="center"/>
+              <w:rPr>
+                <w:b/>
+              </w:rPr>
+            </w:pPr>
+            <w:r>
+              <w:rPr>
+                <w:b/>
+              </w:rPr>
+              <w:t>5</w:t>
+            </w:r>
+          </w:p>
+        </w:tc>
+        <w:tc>
+          <w:tcPr>
+            <w:tcW w:w="2035" w:type="dxa"/>
+            <w:shd w:val="clear" w:color="auto" w:fill="auto"/>
+            <w:tcMar>
+              <w:top w:w="100" w:type="dxa"/>
+              <w:left w:w="100" w:type="dxa"/>
+              <w:bottom w:w="100" w:type="dxa"/>
+              <w:right w:w="100" w:type="dxa"/>
+            </w:tcMar>
+          </w:tcPr>
+          <w:p>
+            <w:pPr>
+              <w:widowControl w:val="0"/>
+              <w:pBdr>
+                <w:top w:val="nil"/>
+                <w:left w:val="nil"/>
+                <w:bottom w:val="nil"/>
+                <w:right w:val="nil"/>
+                <w:between w:val="nil"/>
+              </w:pBdr>
+              <w:spacing w:line="240" w:lineRule="auto"/>
+              <w:jc w:val="center"/>
+              <w:rPr>
+                <w:b/>
+              </w:rPr>
+            </w:pPr>
+            <w:r>
+              <w:rPr>
+                <w:b/>
+              </w:rPr>
+              <w:t>5</w:t>
+            </w:r>
+          </w:p>
+        </w:tc>
+        <w:tc>
+          <w:tcPr>
+            <w:tcW w:w="2035" w:type="dxa"/>
+            <w:shd w:val="clear" w:color="auto" w:fill="auto"/>
+            <w:tcMar>
+              <w:top w:w="100" w:type="dxa"/>
+              <w:left w:w="100" w:type="dxa"/>
+              <w:bottom w:w="100" w:type="dxa"/>
+              <w:right w:w="100" w:type="dxa"/>
+            </w:tcMar>
+          </w:tcPr>
+          <w:p>
+            <w:pPr>
+              <w:widowControl w:val="0"/>
+              <w:pBdr>
+                <w:top w:val="nil"/>
+                <w:left w:val="nil"/>
+                <w:bottom w:val="nil"/>
+                <w:right w:val="nil"/>
+                <w:between w:val="nil"/>
+              </w:pBdr>
+              <w:spacing w:line="240" w:lineRule="auto"/>
+              <w:jc w:val="center"/>
+              <w:rPr>
+                <w:b/>
+                <w:color w:val="6AA84F"/>
+              </w:rPr>
+            </w:pPr>
+            <w:r>
+              <w:rPr>
+                <w:b/>
+                <w:color w:val="000000" w:themeColor="text1"/>
+              </w:rPr>
+              <w:t>5</w:t>
+            </w:r>
+          </w:p>
+        </w:tc>
+        <w:tc>
+          <w:tcPr>
+            <w:tcW w:w="2298" w:type="dxa"/>
+          </w:tcPr>
+          <w:p>
+            <w:pPr>
+              <w:widowControl w:val="0"/>
+              <w:pBdr>
+                <w:top w:val="nil"/>
+                <w:left w:val="nil"/>
+                <w:bottom w:val="nil"/>
+                <w:right w:val="nil"/>
+                <w:between w:val="nil"/>
+              </w:pBdr>
+              <w:spacing w:line="240" w:lineRule="auto"/>
+              <w:jc w:val="center"/>
+              <w:rPr>
+                <w:b/>
+                <w:color w:val="6AA84F"/>
+              </w:rPr>
+            </w:pPr>
+            <w:r>
+              <w:rPr>
+                <w:b/>
+                <w:color w:val="92D050"/>
+              </w:rPr>
+              <w:t>15</w:t>
+            </w:r>
+          </w:p>
+        </w:tc>
+      </w:tr>
+    </w:tbl>
+    <w:p>
+      <w:pPr>
+        <w:pStyle w:val="Prrafodelista"/>
+        <w:ind w:left="1434"/>
+        <w:jc w:val="both"/>
+        <w:rPr>
+          <w:rFonts w:ascii="Arial" w:hAnsi="Arial" w:cs="Arial"/>
+          <w:sz w:val="24"/>
+          <w:szCs w:val="24"/>
+        </w:rPr>
+      </w:pPr>
+    </w:p>
+    <w:tbl>
+      <w:tblPr>
+        <w:tblW w:w="10441" w:type="dxa"/>
+        <w:tblInd w:w="-658" w:type="dxa"/>
+        <w:tblBorders>
+          <w:top w:val="single" w:sz="8" w:space="0" w:color="000000"/>
+          <w:left w:val="single" w:sz="8" w:space="0" w:color="000000"/>
+          <w:bottom w:val="single" w:sz="8" w:space="0" w:color="000000"/>
+          <w:right w:val="single" w:sz="8" w:space="0" w:color="000000"/>
+          <w:insideH w:val="single" w:sz="8" w:space="0" w:color="000000"/>
+          <w:insideV w:val="single" w:sz="8" w:space="0" w:color="000000"/>
+        </w:tblBorders>
+        <w:tblLayout w:type="fixed"/>
+        <w:tblLook w:val="0600" w:firstRow="0" w:lastRow="0" w:firstColumn="0" w:lastColumn="0" w:noHBand="1" w:noVBand="1"/>
+      </w:tblPr>
+      <w:tblGrid>
+        <w:gridCol w:w="2036"/>
+        <w:gridCol w:w="2035"/>
+        <w:gridCol w:w="2035"/>
+        <w:gridCol w:w="2035"/>
+        <w:gridCol w:w="2300"/>
+      </w:tblGrid>
+      <w:tr>
+        <w:trPr>
+          <w:trHeight w:val="375"/>
+        </w:trPr>
+        <w:tc>
+          <w:tcPr>
+            <w:tcW w:w="10441" w:type="dxa"/>
+            <w:gridSpan w:val="5"/>
+            <w:shd w:val="clear" w:color="auto" w:fill="auto"/>
+            <w:tcMar>
+              <w:top w:w="100" w:type="dxa"/>
+              <w:left w:w="100" w:type="dxa"/>
+              <w:bottom w:w="100" w:type="dxa"/>
+              <w:right w:w="100" w:type="dxa"/>
+            </w:tcMar>
+          </w:tcPr>
+          <w:p>
+            <w:pPr>
+              <w:widowControl w:val="0"/>
+              <w:pBdr>
+                <w:top w:val="nil"/>
+                <w:left w:val="nil"/>
+                <w:bottom w:val="nil"/>
+                <w:right w:val="nil"/>
+                <w:between w:val="nil"/>
+              </w:pBdr>
+              <w:spacing w:line="240" w:lineRule="auto"/>
+              <w:jc w:val="center"/>
+              <w:rPr>
+                <w:b/>
+              </w:rPr>
+            </w:pPr>
+            <w:r>
+              <w:rPr>
+                <w:b/>
+              </w:rPr>
+              <w:t>Registro de artículos</w:t>
+            </w:r>
+          </w:p>
+        </w:tc>
+      </w:tr>
+      <w:tr>
+        <w:trPr>
+          <w:trHeight w:val="710"/>
+        </w:trPr>
+        <w:tc>
+          <w:tcPr>
+            <w:tcW w:w="2036" w:type="dxa"/>
+            <w:shd w:val="clear" w:color="auto" w:fill="auto"/>
+            <w:tcMar>
+              <w:top w:w="100" w:type="dxa"/>
+              <w:left w:w="100" w:type="dxa"/>
+              <w:bottom w:w="100" w:type="dxa"/>
+              <w:right w:w="100" w:type="dxa"/>
+            </w:tcMar>
+          </w:tcPr>
+          <w:p>
+            <w:pPr>
+              <w:widowControl w:val="0"/>
+              <w:pBdr>
+                <w:top w:val="nil"/>
+                <w:left w:val="nil"/>
+                <w:bottom w:val="nil"/>
+                <w:right w:val="nil"/>
+                <w:between w:val="nil"/>
+              </w:pBdr>
+              <w:spacing w:line="240" w:lineRule="auto"/>
+              <w:rPr>
+                <w:b/>
+              </w:rPr>
+            </w:pPr>
+            <w:r>
+              <w:rPr>
+                <w:b/>
+              </w:rPr>
+              <w:t xml:space="preserve">                 </w:t>
+            </w:r>
+            <w:r>
+              <w:rPr>
+                <w:b/>
+              </w:rPr>
+              <w:t>Criterio</w:t>
+            </w:r>
+          </w:p>
+          <w:p>
+            <w:pPr>
+              <w:widowControl w:val="0"/>
+              <w:pBdr>
+                <w:top w:val="nil"/>
+                <w:left w:val="nil"/>
+                <w:bottom w:val="nil"/>
+                <w:right w:val="nil"/>
+                <w:between w:val="nil"/>
+              </w:pBdr>
+              <w:spacing w:line="240" w:lineRule="auto"/>
+              <w:rPr>
+                <w:b/>
+              </w:rPr>
+            </w:pPr>
+            <w:r>
+              <w:rPr>
+                <w:b/>
+              </w:rPr>
+              <w:t>Propuesta</w:t>
+            </w:r>
+          </w:p>
+        </w:tc>
+        <w:tc>
+          <w:tcPr>
+            <w:tcW w:w="2035" w:type="dxa"/>
+            <w:shd w:val="clear" w:color="auto" w:fill="auto"/>
+            <w:tcMar>
+              <w:top w:w="100" w:type="dxa"/>
+              <w:left w:w="100" w:type="dxa"/>
+              <w:bottom w:w="100" w:type="dxa"/>
+              <w:right w:w="100" w:type="dxa"/>
+            </w:tcMar>
+          </w:tcPr>
+          <w:p>
+            <w:pPr>
+              <w:widowControl w:val="0"/>
+              <w:pBdr>
+                <w:top w:val="nil"/>
+                <w:left w:val="nil"/>
+                <w:bottom w:val="nil"/>
+                <w:right w:val="nil"/>
+                <w:between w:val="nil"/>
+              </w:pBdr>
+              <w:spacing w:line="240" w:lineRule="auto"/>
+              <w:jc w:val="center"/>
+              <w:rPr>
+                <w:b/>
+              </w:rPr>
+            </w:pPr>
+            <w:r>
+              <w:rPr>
+                <w:b/>
+              </w:rPr>
+              <w:t>Implementación de la solución</w:t>
+            </w:r>
+          </w:p>
+        </w:tc>
+        <w:tc>
+          <w:tcPr>
+            <w:tcW w:w="2035" w:type="dxa"/>
+            <w:shd w:val="clear" w:color="auto" w:fill="auto"/>
+            <w:tcMar>
+              <w:top w:w="100" w:type="dxa"/>
+              <w:left w:w="100" w:type="dxa"/>
+              <w:bottom w:w="100" w:type="dxa"/>
+              <w:right w:w="100" w:type="dxa"/>
+            </w:tcMar>
+          </w:tcPr>
+          <w:p>
+            <w:pPr>
+              <w:widowControl w:val="0"/>
+              <w:pBdr>
+                <w:top w:val="nil"/>
+                <w:left w:val="nil"/>
+                <w:bottom w:val="nil"/>
+                <w:right w:val="nil"/>
+                <w:between w:val="nil"/>
+              </w:pBdr>
+              <w:spacing w:line="240" w:lineRule="auto"/>
+              <w:jc w:val="center"/>
+              <w:rPr>
+                <w:b/>
+              </w:rPr>
+            </w:pPr>
+            <w:r>
+              <w:rPr>
+                <w:b/>
+              </w:rPr>
+              <w:t>Sencillez de la solución</w:t>
+            </w:r>
+          </w:p>
+        </w:tc>
+        <w:tc>
+          <w:tcPr>
+            <w:tcW w:w="2035" w:type="dxa"/>
+            <w:shd w:val="clear" w:color="auto" w:fill="auto"/>
+            <w:tcMar>
+              <w:top w:w="100" w:type="dxa"/>
+              <w:left w:w="100" w:type="dxa"/>
+              <w:bottom w:w="100" w:type="dxa"/>
+              <w:right w:w="100" w:type="dxa"/>
+            </w:tcMar>
+          </w:tcPr>
+          <w:p>
+            <w:pPr>
+              <w:widowControl w:val="0"/>
+              <w:pBdr>
+                <w:top w:val="nil"/>
+                <w:left w:val="nil"/>
+                <w:bottom w:val="nil"/>
+                <w:right w:val="nil"/>
+                <w:between w:val="nil"/>
+              </w:pBdr>
+              <w:spacing w:line="240" w:lineRule="auto"/>
+              <w:jc w:val="center"/>
+              <w:rPr>
+                <w:b/>
+              </w:rPr>
+            </w:pPr>
+            <w:r>
+              <w:rPr>
+                <w:b/>
+              </w:rPr>
+              <w:t>Eficacia de la solución</w:t>
+            </w:r>
+          </w:p>
+        </w:tc>
+        <w:tc>
+          <w:tcPr>
+            <w:tcW w:w="2298" w:type="dxa"/>
+          </w:tcPr>
+          <w:p>
+            <w:pPr>
+              <w:widowControl w:val="0"/>
+              <w:pBdr>
+                <w:top w:val="nil"/>
+                <w:left w:val="nil"/>
+                <w:bottom w:val="nil"/>
+                <w:right w:val="nil"/>
+                <w:between w:val="nil"/>
+              </w:pBdr>
+              <w:spacing w:line="240" w:lineRule="auto"/>
+              <w:jc w:val="center"/>
+              <w:rPr>
+                <w:b/>
+              </w:rPr>
+            </w:pPr>
+            <w:r>
+              <w:rPr>
+                <w:b/>
+              </w:rPr>
+              <w:t>Totales</w:t>
+            </w:r>
+          </w:p>
+        </w:tc>
+      </w:tr>
+      <w:tr>
+        <w:trPr>
+          <w:trHeight w:val="25"/>
+        </w:trPr>
+        <w:tc>
+          <w:tcPr>
+            <w:tcW w:w="2036" w:type="dxa"/>
+            <w:shd w:val="clear" w:color="auto" w:fill="auto"/>
+            <w:tcMar>
+              <w:top w:w="100" w:type="dxa"/>
+              <w:left w:w="100" w:type="dxa"/>
+              <w:bottom w:w="100" w:type="dxa"/>
+              <w:right w:w="100" w:type="dxa"/>
+            </w:tcMar>
+          </w:tcPr>
+          <w:p>
+            <w:pPr>
+              <w:rPr>
+                <w:rFonts w:ascii="Arial" w:hAnsi="Arial" w:cs="Arial"/>
+                <w:sz w:val="24"/>
+                <w:szCs w:val="24"/>
+              </w:rPr>
+            </w:pPr>
+            <w:r>
+              <w:rPr>
+                <w:rFonts w:ascii="Arial" w:hAnsi="Arial" w:cs="Arial"/>
+                <w:sz w:val="24"/>
+                <w:szCs w:val="24"/>
+              </w:rPr>
+              <w:t>Utilizar múltiples campos de texto para separar las características</w:t>
+            </w:r>
+          </w:p>
+          <w:p>
+            <w:pPr>
+              <w:widowControl w:val="0"/>
+              <w:pBdr>
+                <w:top w:val="nil"/>
+                <w:left w:val="nil"/>
+                <w:bottom w:val="nil"/>
+                <w:right w:val="nil"/>
+                <w:between w:val="nil"/>
+              </w:pBdr>
+              <w:spacing w:line="240" w:lineRule="auto"/>
+              <w:jc w:val="center"/>
+              <w:rPr>
+                <w:b/>
+              </w:rPr>
+            </w:pPr>
+          </w:p>
+        </w:tc>
+        <w:tc>
+          <w:tcPr>
+            <w:tcW w:w="2035" w:type="dxa"/>
+            <w:shd w:val="clear" w:color="auto" w:fill="auto"/>
+            <w:tcMar>
+              <w:top w:w="100" w:type="dxa"/>
+              <w:left w:w="100" w:type="dxa"/>
+              <w:bottom w:w="100" w:type="dxa"/>
+              <w:right w:w="100" w:type="dxa"/>
+            </w:tcMar>
+          </w:tcPr>
+          <w:p>
+            <w:pPr>
+              <w:widowControl w:val="0"/>
+              <w:pBdr>
+                <w:top w:val="nil"/>
+                <w:left w:val="nil"/>
+                <w:bottom w:val="nil"/>
+                <w:right w:val="nil"/>
+                <w:between w:val="nil"/>
+              </w:pBdr>
+              <w:spacing w:line="240" w:lineRule="auto"/>
+              <w:jc w:val="center"/>
+              <w:rPr>
+                <w:b/>
+              </w:rPr>
+            </w:pPr>
+            <w:r>
+              <w:rPr>
+                <w:b/>
+              </w:rPr>
+              <w:lastRenderedPageBreak/>
+              <w:t>4</w:t>
+            </w:r>
+          </w:p>
+        </w:tc>
+        <w:tc>
+          <w:tcPr>
+            <w:tcW w:w="2035" w:type="dxa"/>
+            <w:shd w:val="clear" w:color="auto" w:fill="auto"/>
+            <w:tcMar>
+              <w:top w:w="100" w:type="dxa"/>
+              <w:left w:w="100" w:type="dxa"/>
+              <w:bottom w:w="100" w:type="dxa"/>
+              <w:right w:w="100" w:type="dxa"/>
+            </w:tcMar>
+          </w:tcPr>
+          <w:p>
+            <w:pPr>
+              <w:widowControl w:val="0"/>
+              <w:pBdr>
+                <w:top w:val="nil"/>
+                <w:left w:val="nil"/>
+                <w:bottom w:val="nil"/>
+                <w:right w:val="nil"/>
+                <w:between w:val="nil"/>
+              </w:pBdr>
+              <w:spacing w:line="240" w:lineRule="auto"/>
+              <w:jc w:val="center"/>
+              <w:rPr>
+                <w:b/>
+              </w:rPr>
+            </w:pPr>
+            <w:r>
+              <w:rPr>
+                <w:b/>
+              </w:rPr>
+              <w:t>4</w:t>
+            </w:r>
+          </w:p>
+        </w:tc>
+        <w:tc>
+          <w:tcPr>
+            <w:tcW w:w="2035" w:type="dxa"/>
+            <w:shd w:val="clear" w:color="auto" w:fill="auto"/>
+            <w:tcMar>
+              <w:top w:w="100" w:type="dxa"/>
+              <w:left w:w="100" w:type="dxa"/>
+              <w:bottom w:w="100" w:type="dxa"/>
+              <w:right w:w="100" w:type="dxa"/>
+            </w:tcMar>
+          </w:tcPr>
+          <w:p>
+            <w:pPr>
+              <w:widowControl w:val="0"/>
+              <w:pBdr>
+                <w:top w:val="nil"/>
+                <w:left w:val="nil"/>
+                <w:bottom w:val="nil"/>
+                <w:right w:val="nil"/>
+                <w:between w:val="nil"/>
+              </w:pBdr>
+              <w:spacing w:line="240" w:lineRule="auto"/>
+              <w:jc w:val="center"/>
+              <w:rPr>
+                <w:b/>
+              </w:rPr>
+            </w:pPr>
+            <w:r>
+              <w:rPr>
+                <w:b/>
+              </w:rPr>
+              <w:t>5</w:t>
+            </w:r>
+          </w:p>
+        </w:tc>
+        <w:tc>
+          <w:tcPr>
+            <w:tcW w:w="2298" w:type="dxa"/>
+          </w:tcPr>
+          <w:p>
+            <w:pPr>
+              <w:widowControl w:val="0"/>
+              <w:pBdr>
+                <w:top w:val="nil"/>
+                <w:left w:val="nil"/>
+                <w:bottom w:val="nil"/>
+                <w:right w:val="nil"/>
+                <w:between w:val="nil"/>
+              </w:pBdr>
+              <w:spacing w:line="240" w:lineRule="auto"/>
+              <w:jc w:val="center"/>
+              <w:rPr>
+                <w:b/>
+              </w:rPr>
+            </w:pPr>
+            <w:r>
+              <w:rPr>
+                <w:b/>
+                <w:color w:val="92D050"/>
+              </w:rPr>
+              <w:t>13</w:t>
+            </w:r>
+          </w:p>
+        </w:tc>
+      </w:tr>
+      <w:tr>
+        <w:trPr>
+          <w:trHeight w:val="1136"/>
+        </w:trPr>
+        <w:tc>
+          <w:tcPr>
+            <w:tcW w:w="2036" w:type="dxa"/>
+            <w:shd w:val="clear" w:color="auto" w:fill="auto"/>
+            <w:tcMar>
+              <w:top w:w="100" w:type="dxa"/>
+              <w:left w:w="100" w:type="dxa"/>
+              <w:bottom w:w="100" w:type="dxa"/>
+              <w:right w:w="100" w:type="dxa"/>
+            </w:tcMar>
+          </w:tcPr>
+          <w:p>
+            <w:pPr>
+              <w:rPr>
+                <w:rFonts w:ascii="Arial" w:hAnsi="Arial" w:cs="Arial"/>
+                <w:sz w:val="24"/>
+                <w:szCs w:val="24"/>
+              </w:rPr>
+            </w:pPr>
+            <w:r>
+              <w:rPr>
+                <w:rFonts w:ascii="Arial" w:hAnsi="Arial" w:cs="Arial"/>
+                <w:sz w:val="24"/>
+                <w:szCs w:val="24"/>
+              </w:rPr>
+              <w:lastRenderedPageBreak/>
+              <w:t>Guardar los reportes como texto plano en un archivo .</w:t>
+            </w:r>
+            <w:proofErr w:type="spellStart"/>
+            <w:r>
+              <w:rPr>
+                <w:rFonts w:ascii="Arial" w:hAnsi="Arial" w:cs="Arial"/>
+                <w:sz w:val="24"/>
+                <w:szCs w:val="24"/>
+              </w:rPr>
+              <w:t>txt</w:t>
+            </w:r>
+            <w:proofErr w:type="spellEnd"/>
+          </w:p>
+          <w:p>
+            <w:pPr>
+              <w:widowControl w:val="0"/>
+              <w:pBdr>
+                <w:top w:val="nil"/>
+                <w:left w:val="nil"/>
+                <w:bottom w:val="nil"/>
+                <w:right w:val="nil"/>
+                <w:between w:val="nil"/>
+              </w:pBdr>
+              <w:spacing w:line="240" w:lineRule="auto"/>
+              <w:jc w:val="center"/>
+              <w:rPr>
+                <w:b/>
+              </w:rPr>
+            </w:pPr>
+          </w:p>
+        </w:tc>
+        <w:tc>
+          <w:tcPr>
+            <w:tcW w:w="2035" w:type="dxa"/>
+            <w:shd w:val="clear" w:color="auto" w:fill="auto"/>
+            <w:tcMar>
+              <w:top w:w="100" w:type="dxa"/>
+              <w:left w:w="100" w:type="dxa"/>
+              <w:bottom w:w="100" w:type="dxa"/>
+              <w:right w:w="100" w:type="dxa"/>
+            </w:tcMar>
+          </w:tcPr>
+          <w:p>
+            <w:pPr>
+              <w:widowControl w:val="0"/>
+              <w:pBdr>
+                <w:top w:val="nil"/>
+                <w:left w:val="nil"/>
+                <w:bottom w:val="nil"/>
+                <w:right w:val="nil"/>
+                <w:between w:val="nil"/>
+              </w:pBdr>
+              <w:spacing w:line="240" w:lineRule="auto"/>
+              <w:jc w:val="center"/>
+              <w:rPr>
+                <w:b/>
+              </w:rPr>
+            </w:pPr>
+            <w:r>
+              <w:rPr>
+                <w:b/>
+              </w:rPr>
+              <w:t>4</w:t>
+            </w:r>
+          </w:p>
+        </w:tc>
+        <w:tc>
+          <w:tcPr>
+            <w:tcW w:w="2035" w:type="dxa"/>
+            <w:shd w:val="clear" w:color="auto" w:fill="auto"/>
+            <w:tcMar>
+              <w:top w:w="100" w:type="dxa"/>
+              <w:left w:w="100" w:type="dxa"/>
+              <w:bottom w:w="100" w:type="dxa"/>
+              <w:right w:w="100" w:type="dxa"/>
+            </w:tcMar>
+          </w:tcPr>
+          <w:p>
+            <w:pPr>
+              <w:widowControl w:val="0"/>
+              <w:pBdr>
+                <w:top w:val="nil"/>
+                <w:left w:val="nil"/>
+                <w:bottom w:val="nil"/>
+                <w:right w:val="nil"/>
+                <w:between w:val="nil"/>
+              </w:pBdr>
+              <w:spacing w:line="240" w:lineRule="auto"/>
+              <w:jc w:val="center"/>
+              <w:rPr>
+                <w:b/>
+              </w:rPr>
+            </w:pPr>
+            <w:r>
+              <w:rPr>
+                <w:b/>
+              </w:rPr>
+              <w:t>4</w:t>
+            </w:r>
+          </w:p>
+        </w:tc>
+        <w:tc>
+          <w:tcPr>
+            <w:tcW w:w="2035" w:type="dxa"/>
+            <w:shd w:val="clear" w:color="auto" w:fill="auto"/>
+            <w:tcMar>
+              <w:top w:w="100" w:type="dxa"/>
+              <w:left w:w="100" w:type="dxa"/>
+              <w:bottom w:w="100" w:type="dxa"/>
+              <w:right w:w="100" w:type="dxa"/>
+            </w:tcMar>
+          </w:tcPr>
+          <w:p>
+            <w:pPr>
+              <w:widowControl w:val="0"/>
+              <w:pBdr>
+                <w:top w:val="nil"/>
+                <w:left w:val="nil"/>
+                <w:bottom w:val="nil"/>
+                <w:right w:val="nil"/>
+                <w:between w:val="nil"/>
+              </w:pBdr>
+              <w:spacing w:line="240" w:lineRule="auto"/>
+              <w:jc w:val="center"/>
+              <w:rPr>
+                <w:b/>
+                <w:color w:val="6AA84F"/>
+              </w:rPr>
+            </w:pPr>
+            <w:r>
+              <w:rPr>
+                <w:b/>
+                <w:color w:val="000000" w:themeColor="text1"/>
+              </w:rPr>
+              <w:t>5</w:t>
+            </w:r>
+          </w:p>
+        </w:tc>
+        <w:tc>
+          <w:tcPr>
+            <w:tcW w:w="2298" w:type="dxa"/>
+          </w:tcPr>
+          <w:p>
+            <w:pPr>
+              <w:widowControl w:val="0"/>
+              <w:pBdr>
+                <w:top w:val="nil"/>
+                <w:left w:val="nil"/>
+                <w:bottom w:val="nil"/>
+                <w:right w:val="nil"/>
+                <w:between w:val="nil"/>
+              </w:pBdr>
+              <w:spacing w:line="240" w:lineRule="auto"/>
+              <w:jc w:val="center"/>
+              <w:rPr>
+                <w:b/>
+                <w:color w:val="6AA84F"/>
+              </w:rPr>
+            </w:pPr>
+            <w:r>
+              <w:rPr>
+                <w:b/>
+                <w:color w:val="92D050"/>
+              </w:rPr>
+              <w:t>13</w:t>
+            </w:r>
+          </w:p>
+        </w:tc>
+      </w:tr>
+    </w:tbl>
+    <w:p>
+      <w:pPr>
+        <w:pStyle w:val="Prrafodelista"/>
+        <w:ind w:left="1434"/>
+        <w:jc w:val="both"/>
+        <w:rPr>
+          <w:rFonts w:ascii="Arial" w:hAnsi="Arial" w:cs="Arial"/>
+          <w:sz w:val="24"/>
+          <w:szCs w:val="24"/>
+        </w:rPr>
+      </w:pPr>
+    </w:p>
+    <w:p>
+      <w:pPr>
+        <w:pStyle w:val="Prrafodelista"/>
+        <w:ind w:left="1434"/>
+        <w:jc w:val="both"/>
+        <w:rPr>
+          <w:rFonts w:ascii="Arial" w:hAnsi="Arial" w:cs="Arial"/>
+          <w:sz w:val="24"/>
+          <w:szCs w:val="24"/>
+        </w:rPr>
+      </w:pPr>
+    </w:p>
+    <w:tbl>
+      <w:tblPr>
+        <w:tblW w:w="10654" w:type="dxa"/>
+        <w:tblInd w:w="-658" w:type="dxa"/>
+        <w:tblBorders>
+          <w:top w:val="single" w:sz="8" w:space="0" w:color="000000"/>
+          <w:left w:val="single" w:sz="8" w:space="0" w:color="000000"/>
+          <w:bottom w:val="single" w:sz="8" w:space="0" w:color="000000"/>
+          <w:right w:val="single" w:sz="8" w:space="0" w:color="000000"/>
+          <w:insideH w:val="single" w:sz="8" w:space="0" w:color="000000"/>
+          <w:insideV w:val="single" w:sz="8" w:space="0" w:color="000000"/>
+        </w:tblBorders>
+        <w:tblLayout w:type="fixed"/>
+        <w:tblLook w:val="0600" w:firstRow="0" w:lastRow="0" w:firstColumn="0" w:lastColumn="0" w:noHBand="1" w:noVBand="1"/>
+      </w:tblPr>
+      <w:tblGrid>
+        <w:gridCol w:w="2078"/>
+        <w:gridCol w:w="2077"/>
+        <w:gridCol w:w="2077"/>
+        <w:gridCol w:w="2077"/>
+        <w:gridCol w:w="2345"/>
+      </w:tblGrid>
+      <w:tr>
+        <w:trPr>
+          <w:trHeight w:val="420"/>
+        </w:trPr>
+        <w:tc>
+          <w:tcPr>
+            <w:tcW w:w="10654" w:type="dxa"/>
+            <w:gridSpan w:val="5"/>
+            <w:shd w:val="clear" w:color="auto" w:fill="auto"/>
+            <w:tcMar>
+              <w:top w:w="100" w:type="dxa"/>
+              <w:left w:w="100" w:type="dxa"/>
+              <w:bottom w:w="100" w:type="dxa"/>
+              <w:right w:w="100" w:type="dxa"/>
+            </w:tcMar>
+          </w:tcPr>
+          <w:p>
+            <w:pPr>
+              <w:widowControl w:val="0"/>
+              <w:pBdr>
+                <w:top w:val="nil"/>
+                <w:left w:val="nil"/>
+                <w:bottom w:val="nil"/>
+                <w:right w:val="nil"/>
+                <w:between w:val="nil"/>
+              </w:pBdr>
+              <w:spacing w:line="240" w:lineRule="auto"/>
+              <w:jc w:val="center"/>
+              <w:rPr>
+                <w:b/>
+              </w:rPr>
+            </w:pPr>
+            <w:r>
+              <w:rPr>
+                <w:b/>
+              </w:rPr>
+              <w:t>Reporte de artículos</w:t>
+            </w:r>
+          </w:p>
+        </w:tc>
+      </w:tr>
+      <w:tr>
+        <w:tc>
+          <w:tcPr>
+            <w:tcW w:w="2078" w:type="dxa"/>
+            <w:shd w:val="clear" w:color="auto" w:fill="auto"/>
+            <w:tcMar>
+              <w:top w:w="100" w:type="dxa"/>
+              <w:left w:w="100" w:type="dxa"/>
+              <w:bottom w:w="100" w:type="dxa"/>
+              <w:right w:w="100" w:type="dxa"/>
+            </w:tcMar>
+          </w:tcPr>
+          <w:p>
+            <w:pPr>
+              <w:widowControl w:val="0"/>
+              <w:pBdr>
+                <w:top w:val="nil"/>
+                <w:left w:val="nil"/>
+                <w:bottom w:val="nil"/>
+                <w:right w:val="nil"/>
+                <w:between w:val="nil"/>
+              </w:pBdr>
+              <w:spacing w:line="240" w:lineRule="auto"/>
+              <w:rPr>
+                <w:b/>
+              </w:rPr>
+            </w:pPr>
+            <w:r>
+              <w:rPr>
+                <w:b/>
+              </w:rPr>
+              <w:t xml:space="preserve">                 </w:t>
+            </w:r>
+            <w:r>
+              <w:rPr>
+                <w:b/>
+              </w:rPr>
+              <w:t>Criterio</w:t>
+            </w:r>
+          </w:p>
+          <w:p>
+            <w:pPr>
+              <w:widowControl w:val="0"/>
+              <w:pBdr>
+                <w:top w:val="nil"/>
+                <w:left w:val="nil"/>
+                <w:bottom w:val="nil"/>
+                <w:right w:val="nil"/>
+                <w:between w:val="nil"/>
+              </w:pBdr>
+              <w:spacing w:line="240" w:lineRule="auto"/>
+              <w:rPr>
+                <w:b/>
+              </w:rPr>
+            </w:pPr>
+            <w:r>
+              <w:rPr>
+                <w:b/>
+              </w:rPr>
+              <w:t>Propuesta</w:t>
+            </w:r>
+          </w:p>
+        </w:tc>
+        <w:tc>
+          <w:tcPr>
+            <w:tcW w:w="2077" w:type="dxa"/>
+            <w:shd w:val="clear" w:color="auto" w:fill="auto"/>
+            <w:tcMar>
+              <w:top w:w="100" w:type="dxa"/>
+              <w:left w:w="100" w:type="dxa"/>
+              <w:bottom w:w="100" w:type="dxa"/>
+              <w:right w:w="100" w:type="dxa"/>
+            </w:tcMar>
+          </w:tcPr>
+          <w:p>
+            <w:pPr>
+              <w:widowControl w:val="0"/>
+              <w:pBdr>
+                <w:top w:val="nil"/>
+                <w:left w:val="nil"/>
+                <w:bottom w:val="nil"/>
+                <w:right w:val="nil"/>
+                <w:between w:val="nil"/>
+              </w:pBdr>
+              <w:spacing w:line="240" w:lineRule="auto"/>
+              <w:jc w:val="center"/>
+              <w:rPr>
+                <w:b/>
+              </w:rPr>
+            </w:pPr>
+            <w:r>
+              <w:rPr>
+                <w:b/>
+              </w:rPr>
+              <w:t>Implementación de la solución</w:t>
+            </w:r>
+          </w:p>
+        </w:tc>
+        <w:tc>
+          <w:tcPr>
+            <w:tcW w:w="2077" w:type="dxa"/>
+            <w:shd w:val="clear" w:color="auto" w:fill="auto"/>
+            <w:tcMar>
+              <w:top w:w="100" w:type="dxa"/>
+              <w:left w:w="100" w:type="dxa"/>
+              <w:bottom w:w="100" w:type="dxa"/>
+              <w:right w:w="100" w:type="dxa"/>
+            </w:tcMar>
+          </w:tcPr>
+          <w:p>
+            <w:pPr>
+              <w:widowControl w:val="0"/>
+              <w:pBdr>
+                <w:top w:val="nil"/>
+                <w:left w:val="nil"/>
+                <w:bottom w:val="nil"/>
+                <w:right w:val="nil"/>
+                <w:between w:val="nil"/>
+              </w:pBdr>
+              <w:spacing w:line="240" w:lineRule="auto"/>
+              <w:jc w:val="center"/>
+              <w:rPr>
+                <w:b/>
+              </w:rPr>
+            </w:pPr>
+            <w:r>
+              <w:rPr>
+                <w:b/>
+              </w:rPr>
+              <w:t>Sencillez de la solución</w:t>
+            </w:r>
+          </w:p>
+        </w:tc>
+        <w:tc>
+          <w:tcPr>
+            <w:tcW w:w="2077" w:type="dxa"/>
+            <w:shd w:val="clear" w:color="auto" w:fill="auto"/>
+            <w:tcMar>
+              <w:top w:w="100" w:type="dxa"/>
+              <w:left w:w="100" w:type="dxa"/>
+              <w:bottom w:w="100" w:type="dxa"/>
+              <w:right w:w="100" w:type="dxa"/>
+            </w:tcMar>
+          </w:tcPr>
+          <w:p>
+            <w:pPr>
+              <w:widowControl w:val="0"/>
+              <w:pBdr>
+                <w:top w:val="nil"/>
+                <w:left w:val="nil"/>
+                <w:bottom w:val="nil"/>
+                <w:right w:val="nil"/>
+                <w:between w:val="nil"/>
+              </w:pBdr>
+              <w:spacing w:line="240" w:lineRule="auto"/>
+              <w:jc w:val="center"/>
+              <w:rPr>
+                <w:b/>
+              </w:rPr>
+            </w:pPr>
+            <w:r>
+              <w:rPr>
+                <w:b/>
+              </w:rPr>
+              <w:t>Eficacia de la solución</w:t>
+            </w:r>
+          </w:p>
+        </w:tc>
+        <w:tc>
+          <w:tcPr>
+            <w:tcW w:w="2345" w:type="dxa"/>
+          </w:tcPr>
+          <w:p>
+            <w:pPr>
+              <w:widowControl w:val="0"/>
+              <w:pBdr>
+                <w:top w:val="nil"/>
+                <w:left w:val="nil"/>
+                <w:bottom w:val="nil"/>
+                <w:right w:val="nil"/>
+                <w:between w:val="nil"/>
+              </w:pBdr>
+              <w:spacing w:line="240" w:lineRule="auto"/>
+              <w:jc w:val="center"/>
+              <w:rPr>
+                <w:b/>
+              </w:rPr>
+            </w:pPr>
+            <w:r>
+              <w:rPr>
+                <w:b/>
+              </w:rPr>
+              <w:t>Totales</w:t>
+            </w:r>
+          </w:p>
+        </w:tc>
+      </w:tr>
+      <w:tr>
+        <w:tc>
+          <w:tcPr>
+            <w:tcW w:w="2078" w:type="dxa"/>
+            <w:shd w:val="clear" w:color="auto" w:fill="auto"/>
+            <w:tcMar>
+              <w:top w:w="100" w:type="dxa"/>
+              <w:left w:w="100" w:type="dxa"/>
+              <w:bottom w:w="100" w:type="dxa"/>
+              <w:right w:w="100" w:type="dxa"/>
+            </w:tcMar>
+          </w:tcPr>
+          <w:p>
+            <w:pPr>
+              <w:widowControl w:val="0"/>
+              <w:pBdr>
+                <w:top w:val="nil"/>
+                <w:left w:val="nil"/>
+                <w:bottom w:val="nil"/>
+                <w:right w:val="nil"/>
+                <w:between w:val="nil"/>
+              </w:pBdr>
+              <w:spacing w:line="240" w:lineRule="auto"/>
+              <w:rPr>
+                <w:b/>
+              </w:rPr>
+            </w:pPr>
+            <w:r>
+              <w:rPr>
+                <w:rFonts w:ascii="Arial" w:hAnsi="Arial" w:cs="Arial"/>
+                <w:sz w:val="24"/>
+                <w:szCs w:val="24"/>
+              </w:rPr>
+              <w:t xml:space="preserve">Separar los datos de cada registro del archivo de texto y mostrarlos en un </w:t>
+            </w:r>
+            <w:proofErr w:type="spellStart"/>
+            <w:r>
+              <w:rPr>
+                <w:rFonts w:ascii="Arial" w:hAnsi="Arial" w:cs="Arial"/>
+                <w:sz w:val="24"/>
+                <w:szCs w:val="24"/>
+              </w:rPr>
+              <w:t>DataGridView</w:t>
+            </w:r>
+            <w:proofErr w:type="spellEnd"/>
+            <w:r>
+              <w:rPr>
+                <w:b/>
+              </w:rPr>
+              <w:t xml:space="preserve"> </w:t>
+            </w:r>
+          </w:p>
+        </w:tc>
+        <w:tc>
+          <w:tcPr>
+            <w:tcW w:w="2077" w:type="dxa"/>
+            <w:shd w:val="clear" w:color="auto" w:fill="auto"/>
+            <w:tcMar>
+              <w:top w:w="100" w:type="dxa"/>
+              <w:left w:w="100" w:type="dxa"/>
+              <w:bottom w:w="100" w:type="dxa"/>
+              <w:right w:w="100" w:type="dxa"/>
+            </w:tcMar>
+          </w:tcPr>
+          <w:p>
+            <w:pPr>
+              <w:widowControl w:val="0"/>
+              <w:pBdr>
+                <w:top w:val="nil"/>
+                <w:left w:val="nil"/>
+                <w:bottom w:val="nil"/>
+                <w:right w:val="nil"/>
+                <w:between w:val="nil"/>
+              </w:pBdr>
+              <w:spacing w:line="240" w:lineRule="auto"/>
+              <w:jc w:val="center"/>
+              <w:rPr>
+                <w:b/>
+              </w:rPr>
+            </w:pPr>
+            <w:r>
+              <w:rPr>
+                <w:b/>
+              </w:rPr>
+              <w:t>5</w:t>
+            </w:r>
+          </w:p>
+        </w:tc>
+        <w:tc>
+          <w:tcPr>
+            <w:tcW w:w="2077" w:type="dxa"/>
+            <w:shd w:val="clear" w:color="auto" w:fill="auto"/>
+            <w:tcMar>
+              <w:top w:w="100" w:type="dxa"/>
+              <w:left w:w="100" w:type="dxa"/>
+              <w:bottom w:w="100" w:type="dxa"/>
+              <w:right w:w="100" w:type="dxa"/>
+            </w:tcMar>
+          </w:tcPr>
+          <w:p>
+            <w:pPr>
+              <w:widowControl w:val="0"/>
+              <w:pBdr>
+                <w:top w:val="nil"/>
+                <w:left w:val="nil"/>
+                <w:bottom w:val="nil"/>
+                <w:right w:val="nil"/>
+                <w:between w:val="nil"/>
+              </w:pBdr>
+              <w:spacing w:line="240" w:lineRule="auto"/>
+              <w:jc w:val="center"/>
+              <w:rPr>
+                <w:b/>
+              </w:rPr>
+            </w:pPr>
+            <w:r>
+              <w:rPr>
+                <w:b/>
+              </w:rPr>
+              <w:t>4</w:t>
+            </w:r>
+          </w:p>
+        </w:tc>
+        <w:tc>
+          <w:tcPr>
+            <w:tcW w:w="2077" w:type="dxa"/>
+            <w:shd w:val="clear" w:color="auto" w:fill="auto"/>
+            <w:tcMar>
+              <w:top w:w="100" w:type="dxa"/>
+              <w:left w:w="100" w:type="dxa"/>
+              <w:bottom w:w="100" w:type="dxa"/>
+              <w:right w:w="100" w:type="dxa"/>
+            </w:tcMar>
+          </w:tcPr>
+          <w:p>
+            <w:pPr>
+              <w:widowControl w:val="0"/>
+              <w:pBdr>
+                <w:top w:val="nil"/>
+                <w:left w:val="nil"/>
+                <w:bottom w:val="nil"/>
+                <w:right w:val="nil"/>
+                <w:between w:val="nil"/>
+              </w:pBdr>
+              <w:spacing w:line="240" w:lineRule="auto"/>
+              <w:jc w:val="center"/>
+              <w:rPr>
+                <w:b/>
+              </w:rPr>
+            </w:pPr>
+            <w:r>
+              <w:rPr>
+                <w:b/>
+              </w:rPr>
+              <w:t>5</w:t>
+            </w:r>
+          </w:p>
+        </w:tc>
+        <w:tc>
+          <w:tcPr>
+            <w:tcW w:w="2345" w:type="dxa"/>
+          </w:tcPr>
+          <w:p>
+            <w:pPr>
+              <w:widowControl w:val="0"/>
+              <w:pBdr>
+                <w:top w:val="nil"/>
+                <w:left w:val="nil"/>
+                <w:bottom w:val="nil"/>
+                <w:right w:val="nil"/>
+                <w:between w:val="nil"/>
+              </w:pBdr>
+              <w:spacing w:line="240" w:lineRule="auto"/>
+              <w:jc w:val="center"/>
+              <w:rPr>
+                <w:b/>
+              </w:rPr>
+            </w:pPr>
+            <w:r>
+              <w:rPr>
+                <w:b/>
+                <w:color w:val="92D050"/>
+              </w:rPr>
+              <w:t>14</w:t>
+            </w:r>
+          </w:p>
+        </w:tc>
+      </w:tr>
+      <w:tr>
+        <w:tc>
+          <w:tcPr>
+            <w:tcW w:w="2078" w:type="dxa"/>
+            <w:shd w:val="clear" w:color="auto" w:fill="auto"/>
+            <w:tcMar>
+              <w:top w:w="100" w:type="dxa"/>
+              <w:left w:w="100" w:type="dxa"/>
+              <w:bottom w:w="100" w:type="dxa"/>
+              <w:right w:w="100" w:type="dxa"/>
+            </w:tcMar>
+          </w:tcPr>
+          <w:p>
+            <w:pPr>
+              <w:widowControl w:val="0"/>
+              <w:pBdr>
+                <w:top w:val="nil"/>
+                <w:left w:val="nil"/>
+                <w:bottom w:val="nil"/>
+                <w:right w:val="nil"/>
+                <w:between w:val="nil"/>
+              </w:pBdr>
+              <w:spacing w:line="240" w:lineRule="auto"/>
+              <w:jc w:val="center"/>
+              <w:rPr>
+                <w:b/>
+              </w:rPr>
+            </w:pPr>
+            <w:r>
+              <w:rPr>
+                <w:rFonts w:ascii="Arial" w:hAnsi="Arial" w:cs="Arial"/>
+                <w:sz w:val="24"/>
+                <w:szCs w:val="24"/>
+              </w:rPr>
+              <w:t>Mostrar los registros en los controles donde se registra la información (</w:t>
+            </w:r>
+            <w:proofErr w:type="spellStart"/>
+            <w:r>
+              <w:rPr>
+                <w:rFonts w:ascii="Arial" w:hAnsi="Arial" w:cs="Arial"/>
+                <w:sz w:val="24"/>
+                <w:szCs w:val="24"/>
+              </w:rPr>
+              <w:t>textbox</w:t>
+            </w:r>
+            <w:proofErr w:type="spellEnd"/>
+            <w:r>
+              <w:rPr>
+                <w:rFonts w:ascii="Arial" w:hAnsi="Arial" w:cs="Arial"/>
+                <w:sz w:val="24"/>
+                <w:szCs w:val="24"/>
+              </w:rPr>
+              <w:t xml:space="preserve">, </w:t>
+            </w:r>
+            <w:proofErr w:type="spellStart"/>
+            <w:r>
+              <w:rPr>
+                <w:rFonts w:ascii="Arial" w:hAnsi="Arial" w:cs="Arial"/>
+                <w:sz w:val="24"/>
+                <w:szCs w:val="24"/>
+              </w:rPr>
+              <w:t>combobox</w:t>
+            </w:r>
+            <w:proofErr w:type="spellEnd"/>
+            <w:r>
+              <w:rPr>
+                <w:rFonts w:ascii="Arial" w:hAnsi="Arial" w:cs="Arial"/>
+                <w:sz w:val="24"/>
+                <w:szCs w:val="24"/>
+              </w:rPr>
+              <w:t xml:space="preserve">, </w:t>
+            </w:r>
+            <w:proofErr w:type="spellStart"/>
+            <w:r>
+              <w:rPr>
+                <w:rFonts w:ascii="Arial" w:hAnsi="Arial" w:cs="Arial"/>
+                <w:sz w:val="24"/>
+                <w:szCs w:val="24"/>
+              </w:rPr>
+              <w:t>etc</w:t>
+            </w:r>
+            <w:proofErr w:type="spellEnd"/>
+            <w:r>
+              <w:rPr>
+                <w:rFonts w:ascii="Arial" w:hAnsi="Arial" w:cs="Arial"/>
+                <w:sz w:val="24"/>
+                <w:szCs w:val="24"/>
+              </w:rPr>
+              <w:t>) y agregar botones de navegación (adelante y atrás) para poder acceder a todos los registros.</w:t>
+            </w:r>
+          </w:p>
+        </w:tc>
+        <w:tc>
+          <w:tcPr>
+            <w:tcW w:w="2077" w:type="dxa"/>
+            <w:shd w:val="clear" w:color="auto" w:fill="auto"/>
+            <w:tcMar>
+              <w:top w:w="100" w:type="dxa"/>
+              <w:left w:w="100" w:type="dxa"/>
+              <w:bottom w:w="100" w:type="dxa"/>
+              <w:right w:w="100" w:type="dxa"/>
+            </w:tcMar>
+          </w:tcPr>
+          <w:p>
+            <w:pPr>
+              <w:widowControl w:val="0"/>
+              <w:pBdr>
+                <w:top w:val="nil"/>
+                <w:left w:val="nil"/>
+                <w:bottom w:val="nil"/>
+                <w:right w:val="nil"/>
+                <w:between w:val="nil"/>
+              </w:pBdr>
+              <w:spacing w:line="240" w:lineRule="auto"/>
+              <w:jc w:val="center"/>
+              <w:rPr>
+                <w:b/>
+              </w:rPr>
+            </w:pPr>
+            <w:r>
+              <w:rPr>
+                <w:b/>
+              </w:rPr>
+              <w:t>2</w:t>
+            </w:r>
+          </w:p>
+        </w:tc>
+        <w:tc>
+          <w:tcPr>
+            <w:tcW w:w="2077" w:type="dxa"/>
+            <w:shd w:val="clear" w:color="auto" w:fill="auto"/>
+            <w:tcMar>
+              <w:top w:w="100" w:type="dxa"/>
+              <w:left w:w="100" w:type="dxa"/>
+              <w:bottom w:w="100" w:type="dxa"/>
+              <w:right w:w="100" w:type="dxa"/>
+            </w:tcMar>
+          </w:tcPr>
+          <w:p>
+            <w:pPr>
+              <w:widowControl w:val="0"/>
+              <w:pBdr>
+                <w:top w:val="nil"/>
+                <w:left w:val="nil"/>
+                <w:bottom w:val="nil"/>
+                <w:right w:val="nil"/>
+                <w:between w:val="nil"/>
+              </w:pBdr>
+              <w:spacing w:line="240" w:lineRule="auto"/>
+              <w:jc w:val="center"/>
+              <w:rPr>
+                <w:b/>
+              </w:rPr>
+            </w:pPr>
+            <w:r>
+              <w:rPr>
+                <w:b/>
+              </w:rPr>
+              <w:t>4</w:t>
+            </w:r>
+          </w:p>
+        </w:tc>
+        <w:tc>
+          <w:tcPr>
+            <w:tcW w:w="2077" w:type="dxa"/>
+            <w:shd w:val="clear" w:color="auto" w:fill="auto"/>
+            <w:tcMar>
+              <w:top w:w="100" w:type="dxa"/>
+              <w:left w:w="100" w:type="dxa"/>
+              <w:bottom w:w="100" w:type="dxa"/>
+              <w:right w:w="100" w:type="dxa"/>
+            </w:tcMar>
+          </w:tcPr>
+          <w:p>
+            <w:pPr>
+              <w:widowControl w:val="0"/>
+              <w:pBdr>
+                <w:top w:val="nil"/>
+                <w:left w:val="nil"/>
+                <w:bottom w:val="nil"/>
+                <w:right w:val="nil"/>
+                <w:between w:val="nil"/>
+              </w:pBdr>
+              <w:spacing w:line="240" w:lineRule="auto"/>
+              <w:jc w:val="center"/>
+              <w:rPr>
+                <w:b/>
+                <w:color w:val="6AA84F"/>
+              </w:rPr>
+            </w:pPr>
+            <w:r>
+              <w:rPr>
+                <w:b/>
+                <w:color w:val="000000" w:themeColor="text1"/>
+              </w:rPr>
+              <w:t>5</w:t>
+            </w:r>
+          </w:p>
+        </w:tc>
+        <w:tc>
+          <w:tcPr>
+            <w:tcW w:w="2345" w:type="dxa"/>
+          </w:tcPr>
+          <w:p>
+            <w:pPr>
+              <w:widowControl w:val="0"/>
+              <w:pBdr>
+                <w:top w:val="nil"/>
+                <w:left w:val="nil"/>
+                <w:bottom w:val="nil"/>
+                <w:right w:val="nil"/>
+                <w:between w:val="nil"/>
+              </w:pBdr>
+              <w:spacing w:line="240" w:lineRule="auto"/>
+              <w:jc w:val="center"/>
+              <w:rPr>
+                <w:b/>
+                <w:color w:val="6AA84F"/>
+              </w:rPr>
+            </w:pPr>
+            <w:r>
+              <w:rPr>
+                <w:b/>
+                <w:color w:val="000000" w:themeColor="text1"/>
+              </w:rPr>
+              <w:t>11</w:t>
+            </w:r>
+          </w:p>
+        </w:tc>
+      </w:tr>
+      <w:tr>
+        <w:trPr>
+          <w:trHeight w:val="1844"/>
+        </w:trPr>
+        <w:tc>
+          <w:tcPr>
+            <w:tcW w:w="2078" w:type="dxa"/>
+            <w:shd w:val="clear" w:color="auto" w:fill="auto"/>
+            <w:tcMar>
+              <w:top w:w="100" w:type="dxa"/>
+              <w:left w:w="100" w:type="dxa"/>
+              <w:bottom w:w="100" w:type="dxa"/>
+              <w:right w:w="100" w:type="dxa"/>
+            </w:tcMar>
+          </w:tcPr>
+          <w:p>
+            <w:pPr>
+              <w:rPr>
+                <w:rFonts w:ascii="Arial" w:hAnsi="Arial" w:cs="Arial"/>
+                <w:sz w:val="24"/>
+                <w:szCs w:val="24"/>
+              </w:rPr>
+            </w:pPr>
+            <w:r>
+              <w:rPr>
+                <w:rFonts w:ascii="Arial" w:hAnsi="Arial" w:cs="Arial"/>
+                <w:sz w:val="24"/>
+                <w:szCs w:val="24"/>
+              </w:rPr>
+              <w:lastRenderedPageBreak/>
+              <w:t xml:space="preserve">Utilizar el lenguaje nativo de consulta </w:t>
+            </w:r>
+            <w:proofErr w:type="spellStart"/>
+            <w:proofErr w:type="gramStart"/>
+            <w:r>
+              <w:rPr>
+                <w:rFonts w:ascii="Arial" w:hAnsi="Arial" w:cs="Arial"/>
+                <w:sz w:val="24"/>
+                <w:szCs w:val="24"/>
+              </w:rPr>
+              <w:t>LinQ</w:t>
+            </w:r>
+            <w:proofErr w:type="spellEnd"/>
+            <w:r>
+              <w:rPr>
+                <w:rFonts w:ascii="Arial" w:hAnsi="Arial" w:cs="Arial"/>
+                <w:sz w:val="24"/>
+                <w:szCs w:val="24"/>
+              </w:rPr>
+              <w:t xml:space="preserve">  para</w:t>
+            </w:r>
+            <w:proofErr w:type="gramEnd"/>
+            <w:r>
+              <w:rPr>
+                <w:rFonts w:ascii="Arial" w:hAnsi="Arial" w:cs="Arial"/>
+                <w:sz w:val="24"/>
+                <w:szCs w:val="24"/>
+              </w:rPr>
+              <w:t xml:space="preserve"> facilitar el reporte de información.</w:t>
+            </w:r>
+          </w:p>
+          <w:p>
+            <w:pPr>
+              <w:widowControl w:val="0"/>
+              <w:pBdr>
+                <w:top w:val="nil"/>
+                <w:left w:val="nil"/>
+                <w:bottom w:val="nil"/>
+                <w:right w:val="nil"/>
+                <w:between w:val="nil"/>
+              </w:pBdr>
+              <w:spacing w:line="240" w:lineRule="auto"/>
+              <w:jc w:val="center"/>
+              <w:rPr>
+                <w:rFonts w:ascii="Arial" w:hAnsi="Arial" w:cs="Arial"/>
+                <w:sz w:val="24"/>
+                <w:szCs w:val="24"/>
+              </w:rPr>
+            </w:pPr>
+          </w:p>
+        </w:tc>
+        <w:tc>
+          <w:tcPr>
+            <w:tcW w:w="2077" w:type="dxa"/>
+            <w:shd w:val="clear" w:color="auto" w:fill="auto"/>
+            <w:tcMar>
+              <w:top w:w="100" w:type="dxa"/>
+              <w:left w:w="100" w:type="dxa"/>
+              <w:bottom w:w="100" w:type="dxa"/>
+              <w:right w:w="100" w:type="dxa"/>
+            </w:tcMar>
+          </w:tcPr>
+          <w:p>
+            <w:pPr>
+              <w:widowControl w:val="0"/>
+              <w:pBdr>
+                <w:top w:val="nil"/>
+                <w:left w:val="nil"/>
+                <w:bottom w:val="nil"/>
+                <w:right w:val="nil"/>
+                <w:between w:val="nil"/>
+              </w:pBdr>
+              <w:spacing w:line="240" w:lineRule="auto"/>
+              <w:jc w:val="center"/>
+              <w:rPr>
+                <w:b/>
+              </w:rPr>
+            </w:pPr>
+            <w:r>
+              <w:rPr>
+                <w:b/>
+              </w:rPr>
+              <w:t>4</w:t>
+            </w:r>
+          </w:p>
+        </w:tc>
+        <w:tc>
+          <w:tcPr>
+            <w:tcW w:w="2077" w:type="dxa"/>
+            <w:shd w:val="clear" w:color="auto" w:fill="auto"/>
+            <w:tcMar>
+              <w:top w:w="100" w:type="dxa"/>
+              <w:left w:w="100" w:type="dxa"/>
+              <w:bottom w:w="100" w:type="dxa"/>
+              <w:right w:w="100" w:type="dxa"/>
+            </w:tcMar>
+          </w:tcPr>
+          <w:p>
+            <w:pPr>
+              <w:widowControl w:val="0"/>
+              <w:pBdr>
+                <w:top w:val="nil"/>
+                <w:left w:val="nil"/>
+                <w:bottom w:val="nil"/>
+                <w:right w:val="nil"/>
+                <w:between w:val="nil"/>
+              </w:pBdr>
+              <w:spacing w:line="240" w:lineRule="auto"/>
+              <w:jc w:val="center"/>
+              <w:rPr>
+                <w:b/>
+              </w:rPr>
+            </w:pPr>
+            <w:r>
+              <w:rPr>
+                <w:b/>
+              </w:rPr>
+              <w:t>5</w:t>
+            </w:r>
+          </w:p>
+        </w:tc>
+        <w:tc>
+          <w:tcPr>
+            <w:tcW w:w="2077" w:type="dxa"/>
+            <w:shd w:val="clear" w:color="auto" w:fill="auto"/>
+            <w:tcMar>
+              <w:top w:w="100" w:type="dxa"/>
+              <w:left w:w="100" w:type="dxa"/>
+              <w:bottom w:w="100" w:type="dxa"/>
+              <w:right w:w="100" w:type="dxa"/>
+            </w:tcMar>
+          </w:tcPr>
+          <w:p>
+            <w:pPr>
+              <w:widowControl w:val="0"/>
+              <w:pBdr>
+                <w:top w:val="nil"/>
+                <w:left w:val="nil"/>
+                <w:bottom w:val="nil"/>
+                <w:right w:val="nil"/>
+                <w:between w:val="nil"/>
+              </w:pBdr>
+              <w:spacing w:line="240" w:lineRule="auto"/>
+              <w:jc w:val="center"/>
+              <w:rPr>
+                <w:b/>
+                <w:color w:val="000000" w:themeColor="text1"/>
+              </w:rPr>
+            </w:pPr>
+            <w:r>
+              <w:rPr>
+                <w:b/>
+                <w:color w:val="000000" w:themeColor="text1"/>
+              </w:rPr>
+              <w:t>5</w:t>
+            </w:r>
+          </w:p>
+        </w:tc>
+        <w:tc>
+          <w:tcPr>
+            <w:tcW w:w="2345" w:type="dxa"/>
+          </w:tcPr>
+          <w:p>
+            <w:pPr>
+              <w:widowControl w:val="0"/>
+              <w:pBdr>
+                <w:top w:val="nil"/>
+                <w:left w:val="nil"/>
+                <w:bottom w:val="nil"/>
+                <w:right w:val="nil"/>
+                <w:between w:val="nil"/>
+              </w:pBdr>
+              <w:spacing w:line="240" w:lineRule="auto"/>
+              <w:jc w:val="center"/>
+              <w:rPr>
+                <w:b/>
+                <w:color w:val="6AA84F"/>
+              </w:rPr>
+            </w:pPr>
+            <w:r>
+              <w:rPr>
+                <w:b/>
+                <w:color w:val="92D050"/>
+              </w:rPr>
+              <w:t>14</w:t>
+            </w:r>
+          </w:p>
+        </w:tc>
+      </w:tr>
+    </w:tbl>
+    <w:p>
+      <w:pPr>
+        <w:jc w:val="both"/>
+        <w:rPr>
+          <w:rFonts w:ascii="Arial" w:hAnsi="Arial" w:cs="Arial"/>
+          <w:sz w:val="24"/>
+          <w:szCs w:val="24"/>
+        </w:rPr>
+      </w:pPr>
+    </w:p>
+    <w:p>
+      <w:pPr>
+        <w:ind w:left="705"/>
+        <w:jc w:val="both"/>
+        <w:rPr>
+          <w:rFonts w:ascii="Arial" w:hAnsi="Arial" w:cs="Arial"/>
+          <w:sz w:val="24"/>
+          <w:szCs w:val="24"/>
+        </w:rPr>
+      </w:pPr>
+      <w:r>
+        <w:rPr>
+          <w:rFonts w:ascii="Arial" w:hAnsi="Arial" w:cs="Arial"/>
+          <w:sz w:val="24"/>
+          <w:szCs w:val="24"/>
+        </w:rPr>
+        <w:t>Teniendo en cuenta que las ganadoras tienen su resultado marcado con verde, c</w:t>
+      </w:r>
+      <w:r>
+        <w:rPr>
+          <w:rFonts w:ascii="Arial" w:hAnsi="Arial" w:cs="Arial"/>
+          <w:sz w:val="24"/>
+          <w:szCs w:val="24"/>
+        </w:rPr>
+        <w:t>omo se puede observar no hay una única ganadora con excepción de la primer</w:t>
+      </w:r>
+      <w:r>
+        <w:rPr>
+          <w:rFonts w:ascii="Arial" w:hAnsi="Arial" w:cs="Arial"/>
+          <w:sz w:val="24"/>
+          <w:szCs w:val="24"/>
+        </w:rPr>
+        <w:t>a evaluación. Lo que se puede concluir es que combinar estas soluciones es la mejor manera de dar solución al problema. Dado que las escogidas son sencillas de implementar, combinarlas no es una tarea difícil.</w:t>
+      </w:r>
+    </w:p>
+    <w:p>
+      <w:pPr>
+        <w:pStyle w:val="Prrafodelista"/>
+        <w:numPr>
+          <w:ilvl w:val="0"/>
+          <w:numId w:val="1"/>
+        </w:numPr>
+        <w:jc w:val="both"/>
+        <w:rPr>
+          <w:rFonts w:ascii="Arial" w:hAnsi="Arial" w:cs="Arial"/>
+          <w:sz w:val="24"/>
+          <w:szCs w:val="24"/>
+        </w:rPr>
+      </w:pPr>
+      <w:r>
+        <w:rPr>
+          <w:rFonts w:ascii="Arial" w:hAnsi="Arial" w:cs="Arial"/>
+          <w:b/>
+          <w:sz w:val="24"/>
+          <w:szCs w:val="24"/>
+        </w:rPr>
+        <w:t>Preparación de informes y especificaciones</w:t>
+      </w:r>
+    </w:p>
+    <w:p>
+      <w:pPr>
+        <w:ind w:left="708"/>
+        <w:jc w:val="both"/>
+        <w:rPr>
+          <w:rFonts w:ascii="Arial" w:hAnsi="Arial" w:cs="Arial"/>
+          <w:sz w:val="24"/>
+          <w:szCs w:val="24"/>
+        </w:rPr>
+      </w:pPr>
+      <w:r>
+        <w:rPr>
+          <w:rFonts w:ascii="Arial" w:hAnsi="Arial" w:cs="Arial"/>
+          <w:sz w:val="24"/>
+          <w:szCs w:val="24"/>
+        </w:rPr>
+        <w:t>Especificación del problema:</w:t>
+      </w:r>
+    </w:p>
+    <w:p>
+      <w:pPr>
+        <w:ind w:firstLine="720"/>
+        <w:rPr>
+          <w:rFonts w:ascii="Arial" w:hAnsi="Arial" w:cs="Arial"/>
+          <w:sz w:val="24"/>
+          <w:szCs w:val="24"/>
+        </w:rPr>
+      </w:pPr>
+      <w:r>
+        <w:rPr>
+          <w:rFonts w:ascii="Arial" w:hAnsi="Arial" w:cs="Arial"/>
+          <w:b/>
+          <w:sz w:val="24"/>
+          <w:szCs w:val="24"/>
+        </w:rPr>
+        <w:t xml:space="preserve">Problema: </w:t>
+      </w:r>
+      <w:r>
+        <w:rPr>
+          <w:rFonts w:ascii="Arial" w:hAnsi="Arial" w:cs="Arial"/>
+          <w:sz w:val="24"/>
+          <w:szCs w:val="24"/>
+        </w:rPr>
+        <w:t xml:space="preserve">Registro de los datos </w:t>
+      </w:r>
+      <w:r>
+        <w:rPr>
+          <w:rFonts w:ascii="Arial" w:hAnsi="Arial" w:cs="Arial"/>
+          <w:sz w:val="24"/>
+          <w:szCs w:val="24"/>
+        </w:rPr>
+        <w:t>de objetos abandonados es poco adecuado</w:t>
+      </w:r>
+      <w:r>
+        <w:rPr>
+          <w:rFonts w:ascii="Arial" w:hAnsi="Arial" w:cs="Arial"/>
+          <w:sz w:val="24"/>
+          <w:szCs w:val="24"/>
+        </w:rPr>
+        <w:t>.</w:t>
+      </w:r>
+    </w:p>
+    <w:p>
+      <w:pPr>
+        <w:ind w:left="720"/>
+        <w:rPr>
+          <w:rFonts w:ascii="Arial" w:hAnsi="Arial" w:cs="Arial"/>
+          <w:sz w:val="24"/>
+          <w:szCs w:val="24"/>
+        </w:rPr>
+      </w:pPr>
+      <w:r>
+        <w:rPr>
+          <w:rFonts w:ascii="Arial" w:hAnsi="Arial" w:cs="Arial"/>
+          <w:b/>
+          <w:sz w:val="24"/>
+          <w:szCs w:val="24"/>
+        </w:rPr>
+        <w:t>Entradas:</w:t>
+      </w:r>
+      <w:r>
+        <w:rPr>
+          <w:rFonts w:ascii="Arial" w:hAnsi="Arial" w:cs="Arial"/>
+          <w:sz w:val="24"/>
+          <w:szCs w:val="24"/>
+        </w:rPr>
+        <w:t xml:space="preserve"> Nombre del objeto recuperado, hora, fecha, zona, detalles</w:t>
+      </w:r>
+      <w:r>
+        <w:rPr>
+          <w:rFonts w:ascii="Arial" w:hAnsi="Arial" w:cs="Arial"/>
+          <w:sz w:val="24"/>
+          <w:szCs w:val="24"/>
+        </w:rPr>
+        <w:t>.</w:t>
+      </w:r>
+    </w:p>
+    <w:p>
+      <w:pPr>
+        <w:ind w:firstLine="720"/>
+        <w:rPr>
+          <w:rFonts w:ascii="Arial" w:hAnsi="Arial" w:cs="Arial"/>
+          <w:sz w:val="24"/>
+          <w:szCs w:val="24"/>
+        </w:rPr>
+      </w:pPr>
+      <w:r>
+        <w:rPr>
+          <w:rFonts w:ascii="Arial" w:hAnsi="Arial" w:cs="Arial"/>
+          <w:b/>
+          <w:sz w:val="24"/>
+          <w:szCs w:val="24"/>
+        </w:rPr>
+        <w:t>Salida:</w:t>
+      </w:r>
+      <w:r>
+        <w:rPr>
+          <w:rFonts w:ascii="Arial" w:hAnsi="Arial" w:cs="Arial"/>
+          <w:sz w:val="24"/>
+          <w:szCs w:val="24"/>
+        </w:rPr>
+        <w:t xml:space="preserve"> Registro del reporte del </w:t>
+      </w:r>
+      <w:r>
+        <w:rPr>
+          <w:rFonts w:ascii="Arial" w:hAnsi="Arial" w:cs="Arial"/>
+          <w:sz w:val="24"/>
+          <w:szCs w:val="24"/>
+        </w:rPr>
+        <w:t>objeto en el archivo de texto plano</w:t>
+      </w:r>
+      <w:bookmarkStart w:id="0" w:name="_GoBack"/>
+      <w:bookmarkEnd w:id="0"/>
+      <w:r>
+        <w:rPr>
+          <w:rFonts w:ascii="Arial" w:hAnsi="Arial" w:cs="Arial"/>
+          <w:sz w:val="24"/>
+          <w:szCs w:val="24"/>
+        </w:rPr>
+        <w:t>.</w:t>
+      </w:r>
+    </w:p>
+    <w:p>
+      <w:pPr>
+        <w:ind w:left="708"/>
+        <w:jc w:val="both"/>
         <w:rPr>
           <w:rFonts w:ascii="Arial" w:hAnsi="Arial" w:cs="Arial"/>
           <w:sz w:val="24"/>
@@ -964,7 +3890,7 @@
 </file>
 
 <file path=word/endnotes.xml><?xml version="1.0" encoding="utf-8"?>
-<w:endnotes xmlns:wpc="http://schemas.microsoft.com/office/word/2010/wordprocessingCanvas" xmlns:cx="http://schemas.microsoft.com/office/drawing/2014/chartex" xmlns:cx1="http://schemas.microsoft.com/office/drawing/2015/9/8/chartex" xmlns:cx2="http://schemas.microsoft.com/office/drawing/2015/10/21/chartex" xmlns:cx3="http://schemas.microsoft.com/office/drawing/2016/5/9/chartex" xmlns:cx4="http://schemas.microsoft.com/office/drawing/2016/5/10/chartex" xmlns:cx5="http://schemas.microsoft.com/office/drawing/2016/5/11/chartex" xmlns:cx6="http://schemas.microsoft.com/office/drawing/2016/5/12/chartex" xmlns:cx7="http://schemas.microsoft.com/office/drawing/2016/5/13/chartex" xmlns:cx8="http://schemas.microsoft.com/office/drawing/2016/5/14/chartex" xmlns:mc="http://schemas.openxmlformats.org/markup-compatibility/2006" xmlns:aink="http://schemas.microsoft.com/office/drawing/2016/ink" xmlns:am3d="http://schemas.microsoft.com/office/drawing/2017/model3d" xmlns:o="urn:schemas-microsoft-com:office:office" xmlns:r="http://schemas.openxmlformats.org/officeDocument/2006/relationships" xmlns:m="http://schemas.openxmlformats.org/officeDocument/2006/math" xmlns:v="urn:schemas-microsoft-com:vml" xmlns:wp14="http://schemas.microsoft.com/office/word/2010/wordprocessingDrawing" xmlns:wp="http://schemas.openxmlformats.org/drawingml/2006/wordprocessingDrawing" xmlns:w10="urn:schemas-microsoft-com:office:word" xmlns:w="http://schemas.openxmlformats.org/wordprocessingml/2006/main" xmlns:w14="http://schemas.microsoft.com/office/word/2010/wordml" xmlns:w15="http://schemas.microsoft.com/office/word/2012/wordml" xmlns:w16cid="http://schemas.microsoft.com/office/word/2016/wordml/cid" xmlns:w16se="http://schemas.microsoft.com/office/word/2015/wordml/symex" xmlns:wpg="http://schemas.microsoft.com/office/word/2010/wordprocessingGroup" xmlns:wpi="http://schemas.microsoft.com/office/word/2010/wordprocessingInk" xmlns:wne="http://schemas.microsoft.com/office/word/2006/wordml" xmlns:wps="http://schemas.microsoft.com/office/word/2010/wordprocessingShape" mc:Ignorable="w14 w15 w16se w16cid wp14">
+<w:endnotes xmlns:wpc="http://schemas.microsoft.com/office/word/2010/wordprocessingCanvas" xmlns:cx="http://schemas.microsoft.com/office/drawing/2014/chartex" xmlns:mc="http://schemas.openxmlformats.org/markup-compatibility/2006" xmlns:o="urn:schemas-microsoft-com:office:office" xmlns:r="http://schemas.openxmlformats.org/officeDocument/2006/relationships" xmlns:m="http://schemas.openxmlformats.org/officeDocument/2006/math" xmlns:v="urn:schemas-microsoft-com:vml" xmlns:wp14="http://schemas.microsoft.com/office/word/2010/wordprocessingDrawing" xmlns:wp="http://schemas.openxmlformats.org/drawingml/2006/wordprocessingDrawing" xmlns:w10="urn:schemas-microsoft-com:office:word" xmlns:w="http://schemas.openxmlformats.org/wordprocessingml/2006/main" xmlns:w14="http://schemas.microsoft.com/office/word/2010/wordml" xmlns:w15="http://schemas.microsoft.com/office/word/2012/wordml" xmlns:w16se="http://schemas.microsoft.com/office/word/2015/wordml/symex" xmlns:wpg="http://schemas.microsoft.com/office/word/2010/wordprocessingGroup" xmlns:wpi="http://schemas.microsoft.com/office/word/2010/wordprocessingInk" xmlns:wne="http://schemas.microsoft.com/office/word/2006/wordml" xmlns:wps="http://schemas.microsoft.com/office/word/2010/wordprocessingShape" mc:Ignorable="w14 w15 w16se wp14">
   <w:endnote w:type="separator" w:id="-1">
     <w:p>
       <w:pPr>
@@ -989,7 +3915,7 @@
 </file>
 
 <file path=word/footnotes.xml><?xml version="1.0" encoding="utf-8"?>
-<w:footnotes xmlns:wpc="http://schemas.microsoft.com/office/word/2010/wordprocessingCanvas" xmlns:cx="http://schemas.microsoft.com/office/drawing/2014/chartex" xmlns:cx1="http://schemas.microsoft.com/office/drawing/2015/9/8/chartex" xmlns:cx2="http://schemas.microsoft.com/office/drawing/2015/10/21/chartex" xmlns:cx3="http://schemas.microsoft.com/office/drawing/2016/5/9/chartex" xmlns:cx4="http://schemas.microsoft.com/office/drawing/2016/5/10/chartex" xmlns:cx5="http://schemas.microsoft.com/office/drawing/2016/5/11/chartex" xmlns:cx6="http://schemas.microsoft.com/office/drawing/2016/5/12/chartex" xmlns:cx7="http://schemas.microsoft.com/office/drawing/2016/5/13/chartex" xmlns:cx8="http://schemas.microsoft.com/office/drawing/2016/5/14/chartex" xmlns:mc="http://schemas.openxmlformats.org/markup-compatibility/2006" xmlns:aink="http://schemas.microsoft.com/office/drawing/2016/ink" xmlns:am3d="http://schemas.microsoft.com/office/drawing/2017/model3d" xmlns:o="urn:schemas-microsoft-com:office:office" xmlns:r="http://schemas.openxmlformats.org/officeDocument/2006/relationships" xmlns:m="http://schemas.openxmlformats.org/officeDocument/2006/math" xmlns:v="urn:schemas-microsoft-com:vml" xmlns:wp14="http://schemas.microsoft.com/office/word/2010/wordprocessingDrawing" xmlns:wp="http://schemas.openxmlformats.org/drawingml/2006/wordprocessingDrawing" xmlns:w10="urn:schemas-microsoft-com:office:word" xmlns:w="http://schemas.openxmlformats.org/wordprocessingml/2006/main" xmlns:w14="http://schemas.microsoft.com/office/word/2010/wordml" xmlns:w15="http://schemas.microsoft.com/office/word/2012/wordml" xmlns:w16cid="http://schemas.microsoft.com/office/word/2016/wordml/cid" xmlns:w16se="http://schemas.microsoft.com/office/word/2015/wordml/symex" xmlns:wpg="http://schemas.microsoft.com/office/word/2010/wordprocessingGroup" xmlns:wpi="http://schemas.microsoft.com/office/word/2010/wordprocessingInk" xmlns:wne="http://schemas.microsoft.com/office/word/2006/wordml" xmlns:wps="http://schemas.microsoft.com/office/word/2010/wordprocessingShape" mc:Ignorable="w14 w15 w16se w16cid wp14">
+<w:footnotes xmlns:wpc="http://schemas.microsoft.com/office/word/2010/wordprocessingCanvas" xmlns:cx="http://schemas.microsoft.com/office/drawing/2014/chartex" xmlns:mc="http://schemas.openxmlformats.org/markup-compatibility/2006" xmlns:o="urn:schemas-microsoft-com:office:office" xmlns:r="http://schemas.openxmlformats.org/officeDocument/2006/relationships" xmlns:m="http://schemas.openxmlformats.org/officeDocument/2006/math" xmlns:v="urn:schemas-microsoft-com:vml" xmlns:wp14="http://schemas.microsoft.com/office/word/2010/wordprocessingDrawing" xmlns:wp="http://schemas.openxmlformats.org/drawingml/2006/wordprocessingDrawing" xmlns:w10="urn:schemas-microsoft-com:office:word" xmlns:w="http://schemas.openxmlformats.org/wordprocessingml/2006/main" xmlns:w14="http://schemas.microsoft.com/office/word/2010/wordml" xmlns:w15="http://schemas.microsoft.com/office/word/2012/wordml" xmlns:w16se="http://schemas.microsoft.com/office/word/2015/wordml/symex" xmlns:wpg="http://schemas.microsoft.com/office/word/2010/wordprocessingGroup" xmlns:wpi="http://schemas.microsoft.com/office/word/2010/wordprocessingInk" xmlns:wne="http://schemas.microsoft.com/office/word/2006/wordml" xmlns:wps="http://schemas.microsoft.com/office/word/2010/wordprocessingShape" mc:Ignorable="w14 w15 w16se wp14">
   <w:footnote w:type="separator" w:id="-1">
     <w:p>
       <w:pPr>
@@ -1014,11 +3940,12 @@
 </file>
 
 <file path=word/header1.xml><?xml version="1.0" encoding="utf-8"?>
-<w:hdr xmlns:wpc="http://schemas.microsoft.com/office/word/2010/wordprocessingCanvas" xmlns:cx="http://schemas.microsoft.com/office/drawing/2014/chartex" xmlns:cx1="http://schemas.microsoft.com/office/drawing/2015/9/8/chartex" xmlns:cx2="http://schemas.microsoft.com/office/drawing/2015/10/21/chartex" xmlns:cx3="http://schemas.microsoft.com/office/drawing/2016/5/9/chartex" xmlns:cx4="http://schemas.microsoft.com/office/drawing/2016/5/10/chartex" xmlns:cx5="http://schemas.microsoft.com/office/drawing/2016/5/11/chartex" xmlns:cx6="http://schemas.microsoft.com/office/drawing/2016/5/12/chartex" xmlns:cx7="http://schemas.microsoft.com/office/drawing/2016/5/13/chartex" xmlns:cx8="http://schemas.microsoft.com/office/drawing/2016/5/14/chartex" xmlns:mc="http://schemas.openxmlformats.org/markup-compatibility/2006" xmlns:aink="http://schemas.microsoft.com/office/drawing/2016/ink" xmlns:am3d="http://schemas.microsoft.com/office/drawing/2017/model3d" xmlns:o="urn:schemas-microsoft-com:office:office" xmlns:r="http://schemas.openxmlformats.org/officeDocument/2006/relationships" xmlns:m="http://schemas.openxmlformats.org/officeDocument/2006/math" xmlns:v="urn:schemas-microsoft-com:vml" xmlns:wp14="http://schemas.microsoft.com/office/word/2010/wordprocessingDrawing" xmlns:wp="http://schemas.openxmlformats.org/drawingml/2006/wordprocessingDrawing" xmlns:w10="urn:schemas-microsoft-com:office:word" xmlns:w="http://schemas.openxmlformats.org/wordprocessingml/2006/main" xmlns:w14="http://schemas.microsoft.com/office/word/2010/wordml" xmlns:w15="http://schemas.microsoft.com/office/word/2012/wordml" xmlns:w16cid="http://schemas.microsoft.com/office/word/2016/wordml/cid" xmlns:w16se="http://schemas.microsoft.com/office/word/2015/wordml/symex" xmlns:wpg="http://schemas.microsoft.com/office/word/2010/wordprocessingGroup" xmlns:wpi="http://schemas.microsoft.com/office/word/2010/wordprocessingInk" xmlns:wne="http://schemas.microsoft.com/office/word/2006/wordml" xmlns:wps="http://schemas.microsoft.com/office/word/2010/wordprocessingShape" mc:Ignorable="w14 w15 w16se w16cid wp14">
+<w:hdr xmlns:wpc="http://schemas.microsoft.com/office/word/2010/wordprocessingCanvas" xmlns:cx="http://schemas.microsoft.com/office/drawing/2014/chartex" xmlns:mc="http://schemas.openxmlformats.org/markup-compatibility/2006" xmlns:o="urn:schemas-microsoft-com:office:office" xmlns:r="http://schemas.openxmlformats.org/officeDocument/2006/relationships" xmlns:m="http://schemas.openxmlformats.org/officeDocument/2006/math" xmlns:v="urn:schemas-microsoft-com:vml" xmlns:wp14="http://schemas.microsoft.com/office/word/2010/wordprocessingDrawing" xmlns:wp="http://schemas.openxmlformats.org/drawingml/2006/wordprocessingDrawing" xmlns:w10="urn:schemas-microsoft-com:office:word" xmlns:w="http://schemas.openxmlformats.org/wordprocessingml/2006/main" xmlns:w14="http://schemas.microsoft.com/office/word/2010/wordml" xmlns:w15="http://schemas.microsoft.com/office/word/2012/wordml" xmlns:w16se="http://schemas.microsoft.com/office/word/2015/wordml/symex" xmlns:wpg="http://schemas.microsoft.com/office/word/2010/wordprocessingGroup" xmlns:wpi="http://schemas.microsoft.com/office/word/2010/wordprocessingInk" xmlns:wne="http://schemas.microsoft.com/office/word/2006/wordml" xmlns:wps="http://schemas.microsoft.com/office/word/2010/wordprocessingShape" mc:Ignorable="w14 w15 w16se wp14">
   <w:p>
     <w:r>
       <w:rPr>
         <w:noProof/>
+        <w:lang w:val="en-US" w:eastAsia="ja-JP"/>
       </w:rPr>
       <w:drawing>
         <wp:inline distT="114300" distB="114300" distL="114300" distR="114300" wp14:anchorId="1356B6A5" wp14:editId="00A9A0DA">
@@ -1076,7 +4003,7 @@
 </file>
 
 <file path=word/numbering.xml><?xml version="1.0" encoding="utf-8"?>
-<w:numbering xmlns:wpc="http://schemas.microsoft.com/office/word/2010/wordprocessingCanvas" xmlns:cx="http://schemas.microsoft.com/office/drawing/2014/chartex" xmlns:cx1="http://schemas.microsoft.com/office/drawing/2015/9/8/chartex" xmlns:cx2="http://schemas.microsoft.com/office/drawing/2015/10/21/chartex" xmlns:cx3="http://schemas.microsoft.com/office/drawing/2016/5/9/chartex" xmlns:cx4="http://schemas.microsoft.com/office/drawing/2016/5/10/chartex" xmlns:cx5="http://schemas.microsoft.com/office/drawing/2016/5/11/chartex" xmlns:cx6="http://schemas.microsoft.com/office/drawing/2016/5/12/chartex" xmlns:cx7="http://schemas.microsoft.com/office/drawing/2016/5/13/chartex" xmlns:cx8="http://schemas.microsoft.com/office/drawing/2016/5/14/chartex" xmlns:mc="http://schemas.openxmlformats.org/markup-compatibility/2006" xmlns:aink="http://schemas.microsoft.com/office/drawing/2016/ink" xmlns:am3d="http://schemas.microsoft.com/office/drawing/2017/model3d" xmlns:o="urn:schemas-microsoft-com:office:office" xmlns:r="http://schemas.openxmlformats.org/officeDocument/2006/relationships" xmlns:m="http://schemas.openxmlformats.org/officeDocument/2006/math" xmlns:v="urn:schemas-microsoft-com:vml" xmlns:wp14="http://schemas.microsoft.com/office/word/2010/wordprocessingDrawing" xmlns:wp="http://schemas.openxmlformats.org/drawingml/2006/wordprocessingDrawing" xmlns:w10="urn:schemas-microsoft-com:office:word" xmlns:w="http://schemas.openxmlformats.org/wordprocessingml/2006/main" xmlns:w14="http://schemas.microsoft.com/office/word/2010/wordml" xmlns:w15="http://schemas.microsoft.com/office/word/2012/wordml" xmlns:w16cid="http://schemas.microsoft.com/office/word/2016/wordml/cid" xmlns:w16se="http://schemas.microsoft.com/office/word/2015/wordml/symex" xmlns:wpg="http://schemas.microsoft.com/office/word/2010/wordprocessingGroup" xmlns:wpi="http://schemas.microsoft.com/office/word/2010/wordprocessingInk" xmlns:wne="http://schemas.microsoft.com/office/word/2006/wordml" xmlns:wps="http://schemas.microsoft.com/office/word/2010/wordprocessingShape" mc:Ignorable="w14 w15 w16se w16cid wp14">
+<w:numbering xmlns:wpc="http://schemas.microsoft.com/office/word/2010/wordprocessingCanvas" xmlns:cx="http://schemas.microsoft.com/office/drawing/2014/chartex" xmlns:mc="http://schemas.openxmlformats.org/markup-compatibility/2006" xmlns:o="urn:schemas-microsoft-com:office:office" xmlns:r="http://schemas.openxmlformats.org/officeDocument/2006/relationships" xmlns:m="http://schemas.openxmlformats.org/officeDocument/2006/math" xmlns:v="urn:schemas-microsoft-com:vml" xmlns:wp14="http://schemas.microsoft.com/office/word/2010/wordprocessingDrawing" xmlns:wp="http://schemas.openxmlformats.org/drawingml/2006/wordprocessingDrawing" xmlns:w10="urn:schemas-microsoft-com:office:word" xmlns:w="http://schemas.openxmlformats.org/wordprocessingml/2006/main" xmlns:w14="http://schemas.microsoft.com/office/word/2010/wordml" xmlns:w15="http://schemas.microsoft.com/office/word/2012/wordml" xmlns:w16se="http://schemas.microsoft.com/office/word/2015/wordml/symex" xmlns:wpg="http://schemas.microsoft.com/office/word/2010/wordprocessingGroup" xmlns:wpi="http://schemas.microsoft.com/office/word/2010/wordprocessingInk" xmlns:wne="http://schemas.microsoft.com/office/word/2006/wordml" xmlns:wps="http://schemas.microsoft.com/office/word/2010/wordprocessingShape" mc:Ignorable="w14 w15 w16se wp14">
   <w:abstractNum w:abstractNumId="0" w15:restartNumberingAfterBreak="0">
     <w:nsid w:val="03B279D4"/>
     <w:multiLevelType w:val="hybridMultilevel"/>
@@ -1325,7 +4252,7 @@
       <w:lvlText w:val="o"/>
       <w:lvlJc w:val="left"/>
       <w:pPr>
-        <w:ind w:left="2160" w:hanging="360"/>
+        <w:ind w:left="3098" w:hanging="360"/>
       </w:pPr>
       <w:rPr>
         <w:rFonts w:ascii="Courier New" w:hAnsi="Courier New" w:cs="Courier New" w:hint="default"/>
@@ -1337,7 +4264,7 @@
       <w:lvlText w:val=""/>
       <w:lvlJc w:val="left"/>
       <w:pPr>
-        <w:ind w:left="2880" w:hanging="360"/>
+        <w:ind w:left="3818" w:hanging="360"/>
       </w:pPr>
       <w:rPr>
         <w:rFonts w:ascii="Wingdings" w:hAnsi="Wingdings" w:hint="default"/>
@@ -1349,7 +4276,7 @@
       <w:lvlText w:val=""/>
       <w:lvlJc w:val="left"/>
       <w:pPr>
-        <w:ind w:left="3600" w:hanging="360"/>
+        <w:ind w:left="4538" w:hanging="360"/>
       </w:pPr>
       <w:rPr>
         <w:rFonts w:ascii="Symbol" w:hAnsi="Symbol" w:hint="default"/>
@@ -1361,7 +4288,7 @@
       <w:lvlText w:val="o"/>
       <w:lvlJc w:val="left"/>
       <w:pPr>
-        <w:ind w:left="4320" w:hanging="360"/>
+        <w:ind w:left="5258" w:hanging="360"/>
       </w:pPr>
       <w:rPr>
         <w:rFonts w:ascii="Courier New" w:hAnsi="Courier New" w:cs="Courier New" w:hint="default"/>
@@ -1373,7 +4300,7 @@
       <w:lvlText w:val=""/>
       <w:lvlJc w:val="left"/>
       <w:pPr>
-        <w:ind w:left="5040" w:hanging="360"/>
+        <w:ind w:left="5978" w:hanging="360"/>
       </w:pPr>
       <w:rPr>
         <w:rFonts w:ascii="Wingdings" w:hAnsi="Wingdings" w:hint="default"/>
@@ -1385,7 +4312,7 @@
       <w:lvlText w:val=""/>
       <w:lvlJc w:val="left"/>
       <w:pPr>
-        <w:ind w:left="5760" w:hanging="360"/>
+        <w:ind w:left="6698" w:hanging="360"/>
       </w:pPr>
       <w:rPr>
         <w:rFonts w:ascii="Symbol" w:hAnsi="Symbol" w:hint="default"/>
@@ -1397,7 +4324,7 @@
       <w:lvlText w:val="o"/>
       <w:lvlJc w:val="left"/>
       <w:pPr>
-        <w:ind w:left="6480" w:hanging="360"/>
+        <w:ind w:left="7418" w:hanging="360"/>
       </w:pPr>
       <w:rPr>
         <w:rFonts w:ascii="Courier New" w:hAnsi="Courier New" w:cs="Courier New" w:hint="default"/>
@@ -1409,7 +4336,7 @@
       <w:lvlText w:val=""/>
       <w:lvlJc w:val="left"/>
       <w:pPr>
-        <w:ind w:left="7200" w:hanging="360"/>
+        <w:ind w:left="8138" w:hanging="360"/>
       </w:pPr>
       <w:rPr>
         <w:rFonts w:ascii="Wingdings" w:hAnsi="Wingdings" w:hint="default"/>
@@ -1417,6 +4344,119 @@
     </w:lvl>
   </w:abstractNum>
   <w:abstractNum w:abstractNumId="3" w15:restartNumberingAfterBreak="0">
+    <w:nsid w:val="12144663"/>
+    <w:multiLevelType w:val="hybridMultilevel"/>
+    <w:tmpl w:val="08EEFC18"/>
+    <w:lvl w:ilvl="0" w:tplc="04090001">
+      <w:start w:val="1"/>
+      <w:numFmt w:val="bullet"/>
+      <w:lvlText w:val=""/>
+      <w:lvlJc w:val="left"/>
+      <w:pPr>
+        <w:ind w:left="2154" w:hanging="360"/>
+      </w:pPr>
+      <w:rPr>
+        <w:rFonts w:ascii="Symbol" w:hAnsi="Symbol" w:hint="default"/>
+      </w:rPr>
+    </w:lvl>
+    <w:lvl w:ilvl="1" w:tplc="04090003" w:tentative="1">
+      <w:start w:val="1"/>
+      <w:numFmt w:val="bullet"/>
+      <w:lvlText w:val="o"/>
+      <w:lvlJc w:val="left"/>
+      <w:pPr>
+        <w:ind w:left="2874" w:hanging="360"/>
+      </w:pPr>
+      <w:rPr>
+        <w:rFonts w:ascii="Courier New" w:hAnsi="Courier New" w:cs="Courier New" w:hint="default"/>
+      </w:rPr>
+    </w:lvl>
+    <w:lvl w:ilvl="2" w:tplc="04090005" w:tentative="1">
+      <w:start w:val="1"/>
+      <w:numFmt w:val="bullet"/>
+      <w:lvlText w:val=""/>
+      <w:lvlJc w:val="left"/>
+      <w:pPr>
+        <w:ind w:left="3594" w:hanging="360"/>
+      </w:pPr>
+      <w:rPr>
+        <w:rFonts w:ascii="Wingdings" w:hAnsi="Wingdings" w:hint="default"/>
+      </w:rPr>
+    </w:lvl>
+    <w:lvl w:ilvl="3" w:tplc="04090001" w:tentative="1">
+      <w:start w:val="1"/>
+      <w:numFmt w:val="bullet"/>
+      <w:lvlText w:val=""/>
+      <w:lvlJc w:val="left"/>
+      <w:pPr>
+        <w:ind w:left="4314" w:hanging="360"/>
+      </w:pPr>
+      <w:rPr>
+        <w:rFonts w:ascii="Symbol" w:hAnsi="Symbol" w:hint="default"/>
+      </w:rPr>
+    </w:lvl>
+    <w:lvl w:ilvl="4" w:tplc="04090003" w:tentative="1">
+      <w:start w:val="1"/>
+      <w:numFmt w:val="bullet"/>
+      <w:lvlText w:val="o"/>
+      <w:lvlJc w:val="left"/>
+      <w:pPr>
+        <w:ind w:left="5034" w:hanging="360"/>
+      </w:pPr>
+      <w:rPr>
+        <w:rFonts w:ascii="Courier New" w:hAnsi="Courier New" w:cs="Courier New" w:hint="default"/>
+      </w:rPr>
+    </w:lvl>
+    <w:lvl w:ilvl="5" w:tplc="04090005" w:tentative="1">
+      <w:start w:val="1"/>
+      <w:numFmt w:val="bullet"/>
+      <w:lvlText w:val=""/>
+      <w:lvlJc w:val="left"/>
+      <w:pPr>
+        <w:ind w:left="5754" w:hanging="360"/>
+      </w:pPr>
+      <w:rPr>
+        <w:rFonts w:ascii="Wingdings" w:hAnsi="Wingdings" w:hint="default"/>
+      </w:rPr>
+    </w:lvl>
+    <w:lvl w:ilvl="6" w:tplc="04090001" w:tentative="1">
+      <w:start w:val="1"/>
+      <w:numFmt w:val="bullet"/>
+      <w:lvlText w:val=""/>
+      <w:lvlJc w:val="left"/>
+      <w:pPr>
+        <w:ind w:left="6474" w:hanging="360"/>
+      </w:pPr>
+      <w:rPr>
+        <w:rFonts w:ascii="Symbol" w:hAnsi="Symbol" w:hint="default"/>
+      </w:rPr>
+    </w:lvl>
+    <w:lvl w:ilvl="7" w:tplc="04090003" w:tentative="1">
+      <w:start w:val="1"/>
+      <w:numFmt w:val="bullet"/>
+      <w:lvlText w:val="o"/>
+      <w:lvlJc w:val="left"/>
+      <w:pPr>
+        <w:ind w:left="7194" w:hanging="360"/>
+      </w:pPr>
+      <w:rPr>
+        <w:rFonts w:ascii="Courier New" w:hAnsi="Courier New" w:cs="Courier New" w:hint="default"/>
+      </w:rPr>
+    </w:lvl>
+    <w:lvl w:ilvl="8" w:tplc="04090005" w:tentative="1">
+      <w:start w:val="1"/>
+      <w:numFmt w:val="bullet"/>
+      <w:lvlText w:val=""/>
+      <w:lvlJc w:val="left"/>
+      <w:pPr>
+        <w:ind w:left="7914" w:hanging="360"/>
+      </w:pPr>
+      <w:rPr>
+        <w:rFonts w:ascii="Wingdings" w:hAnsi="Wingdings" w:hint="default"/>
+      </w:rPr>
+    </w:lvl>
+  </w:abstractNum>
+  <w:abstractNum w:abstractNumId="4" w15:restartNumberingAfterBreak="0">
     <w:nsid w:val="14000485"/>
     <w:multiLevelType w:val="hybridMultilevel"/>
     <w:tmpl w:val="158CF948"/>
@@ -1529,7 +4569,7 @@
       </w:rPr>
     </w:lvl>
   </w:abstractNum>
-  <w:abstractNum w:abstractNumId="4" w15:restartNumberingAfterBreak="0">
+  <w:abstractNum w:abstractNumId="5" w15:restartNumberingAfterBreak="0">
     <w:nsid w:val="29345B1C"/>
     <w:multiLevelType w:val="hybridMultilevel"/>
     <w:tmpl w:val="2BBA0AF8"/>
@@ -1642,10 +4682,349 @@
       </w:rPr>
     </w:lvl>
   </w:abstractNum>
-  <w:abstractNum w:abstractNumId="5" w15:restartNumberingAfterBreak="0">
+  <w:abstractNum w:abstractNumId="6" w15:restartNumberingAfterBreak="0">
+    <w:nsid w:val="3F805043"/>
+    <w:multiLevelType w:val="hybridMultilevel"/>
+    <w:tmpl w:val="D09EF1E6"/>
+    <w:lvl w:ilvl="0" w:tplc="0409000B">
+      <w:start w:val="1"/>
+      <w:numFmt w:val="bullet"/>
+      <w:lvlText w:val=""/>
+      <w:lvlJc w:val="left"/>
+      <w:pPr>
+        <w:ind w:left="1440" w:hanging="360"/>
+      </w:pPr>
+      <w:rPr>
+        <w:rFonts w:ascii="Wingdings" w:hAnsi="Wingdings" w:hint="default"/>
+      </w:rPr>
+    </w:lvl>
+    <w:lvl w:ilvl="1" w:tplc="04090003" w:tentative="1">
+      <w:start w:val="1"/>
+      <w:numFmt w:val="bullet"/>
+      <w:lvlText w:val="o"/>
+      <w:lvlJc w:val="left"/>
+      <w:pPr>
+        <w:ind w:left="2160" w:hanging="360"/>
+      </w:pPr>
+      <w:rPr>
+        <w:rFonts w:ascii="Courier New" w:hAnsi="Courier New" w:cs="Courier New" w:hint="default"/>
+      </w:rPr>
+    </w:lvl>
+    <w:lvl w:ilvl="2" w:tplc="04090005" w:tentative="1">
+      <w:start w:val="1"/>
+      <w:numFmt w:val="bullet"/>
+      <w:lvlText w:val=""/>
+      <w:lvlJc w:val="left"/>
+      <w:pPr>
+        <w:ind w:left="2880" w:hanging="360"/>
+      </w:pPr>
+      <w:rPr>
+        <w:rFonts w:ascii="Wingdings" w:hAnsi="Wingdings" w:hint="default"/>
+      </w:rPr>
+    </w:lvl>
+    <w:lvl w:ilvl="3" w:tplc="04090001" w:tentative="1">
+      <w:start w:val="1"/>
+      <w:numFmt w:val="bullet"/>
+      <w:lvlText w:val=""/>
+      <w:lvlJc w:val="left"/>
+      <w:pPr>
+        <w:ind w:left="3600" w:hanging="360"/>
+      </w:pPr>
+      <w:rPr>
+        <w:rFonts w:ascii="Symbol" w:hAnsi="Symbol" w:hint="default"/>
+      </w:rPr>
+    </w:lvl>
+    <w:lvl w:ilvl="4" w:tplc="04090003" w:tentative="1">
+      <w:start w:val="1"/>
+      <w:numFmt w:val="bullet"/>
+      <w:lvlText w:val="o"/>
+      <w:lvlJc w:val="left"/>
+      <w:pPr>
+        <w:ind w:left="4320" w:hanging="360"/>
+      </w:pPr>
+      <w:rPr>
+        <w:rFonts w:ascii="Courier New" w:hAnsi="Courier New" w:cs="Courier New" w:hint="default"/>
+      </w:rPr>
+    </w:lvl>
+    <w:lvl w:ilvl="5" w:tplc="04090005" w:tentative="1">
+      <w:start w:val="1"/>
+      <w:numFmt w:val="bullet"/>
+      <w:lvlText w:val=""/>
+      <w:lvlJc w:val="left"/>
+      <w:pPr>
+        <w:ind w:left="5040" w:hanging="360"/>
+      </w:pPr>
+      <w:rPr>
+        <w:rFonts w:ascii="Wingdings" w:hAnsi="Wingdings" w:hint="default"/>
+      </w:rPr>
+    </w:lvl>
+    <w:lvl w:ilvl="6" w:tplc="04090001" w:tentative="1">
+      <w:start w:val="1"/>
+      <w:numFmt w:val="bullet"/>
+      <w:lvlText w:val=""/>
+      <w:lvlJc w:val="left"/>
+      <w:pPr>
+        <w:ind w:left="5760" w:hanging="360"/>
+      </w:pPr>
+      <w:rPr>
+        <w:rFonts w:ascii="Symbol" w:hAnsi="Symbol" w:hint="default"/>
+      </w:rPr>
+    </w:lvl>
+    <w:lvl w:ilvl="7" w:tplc="04090003" w:tentative="1">
+      <w:start w:val="1"/>
+      <w:numFmt w:val="bullet"/>
+      <w:lvlText w:val="o"/>
+      <w:lvlJc w:val="left"/>
+      <w:pPr>
+        <w:ind w:left="6480" w:hanging="360"/>
+      </w:pPr>
+      <w:rPr>
+        <w:rFonts w:ascii="Courier New" w:hAnsi="Courier New" w:cs="Courier New" w:hint="default"/>
+      </w:rPr>
+    </w:lvl>
+    <w:lvl w:ilvl="8" w:tplc="04090005" w:tentative="1">
+      <w:start w:val="1"/>
+      <w:numFmt w:val="bullet"/>
+      <w:lvlText w:val=""/>
+      <w:lvlJc w:val="left"/>
+      <w:pPr>
+        <w:ind w:left="7200" w:hanging="360"/>
+      </w:pPr>
+      <w:rPr>
+        <w:rFonts w:ascii="Wingdings" w:hAnsi="Wingdings" w:hint="default"/>
+      </w:rPr>
+    </w:lvl>
+  </w:abstractNum>
+  <w:abstractNum w:abstractNumId="7" w15:restartNumberingAfterBreak="0">
+    <w:nsid w:val="51FA2E4C"/>
+    <w:multiLevelType w:val="hybridMultilevel"/>
+    <w:tmpl w:val="8AC051C2"/>
+    <w:lvl w:ilvl="0" w:tplc="0409000B">
+      <w:start w:val="1"/>
+      <w:numFmt w:val="bullet"/>
+      <w:lvlText w:val=""/>
+      <w:lvlJc w:val="left"/>
+      <w:pPr>
+        <w:ind w:left="1434" w:hanging="360"/>
+      </w:pPr>
+      <w:rPr>
+        <w:rFonts w:ascii="Wingdings" w:hAnsi="Wingdings" w:hint="default"/>
+      </w:rPr>
+    </w:lvl>
+    <w:lvl w:ilvl="1" w:tplc="04090003" w:tentative="1">
+      <w:start w:val="1"/>
+      <w:numFmt w:val="bullet"/>
+      <w:lvlText w:val="o"/>
+      <w:lvlJc w:val="left"/>
+      <w:pPr>
+        <w:ind w:left="2154" w:hanging="360"/>
+      </w:pPr>
+      <w:rPr>
+        <w:rFonts w:ascii="Courier New" w:hAnsi="Courier New" w:cs="Courier New" w:hint="default"/>
+      </w:rPr>
+    </w:lvl>
+    <w:lvl w:ilvl="2" w:tplc="04090005" w:tentative="1">
+      <w:start w:val="1"/>
+      <w:numFmt w:val="bullet"/>
+      <w:lvlText w:val=""/>
+      <w:lvlJc w:val="left"/>
+      <w:pPr>
+        <w:ind w:left="2874" w:hanging="360"/>
+      </w:pPr>
+      <w:rPr>
+        <w:rFonts w:ascii="Wingdings" w:hAnsi="Wingdings" w:hint="default"/>
+      </w:rPr>
+    </w:lvl>
+    <w:lvl w:ilvl="3" w:tplc="04090001" w:tentative="1">
+      <w:start w:val="1"/>
+      <w:numFmt w:val="bullet"/>
+      <w:lvlText w:val=""/>
+      <w:lvlJc w:val="left"/>
+      <w:pPr>
+        <w:ind w:left="3594" w:hanging="360"/>
+      </w:pPr>
+      <w:rPr>
+        <w:rFonts w:ascii="Symbol" w:hAnsi="Symbol" w:hint="default"/>
+      </w:rPr>
+    </w:lvl>
+    <w:lvl w:ilvl="4" w:tplc="04090003" w:tentative="1">
+      <w:start w:val="1"/>
+      <w:numFmt w:val="bullet"/>
+      <w:lvlText w:val="o"/>
+      <w:lvlJc w:val="left"/>
+      <w:pPr>
+        <w:ind w:left="4314" w:hanging="360"/>
+      </w:pPr>
+      <w:rPr>
+        <w:rFonts w:ascii="Courier New" w:hAnsi="Courier New" w:cs="Courier New" w:hint="default"/>
+      </w:rPr>
+    </w:lvl>
+    <w:lvl w:ilvl="5" w:tplc="04090005" w:tentative="1">
+      <w:start w:val="1"/>
+      <w:numFmt w:val="bullet"/>
+      <w:lvlText w:val=""/>
+      <w:lvlJc w:val="left"/>
+      <w:pPr>
+        <w:ind w:left="5034" w:hanging="360"/>
+      </w:pPr>
+      <w:rPr>
+        <w:rFonts w:ascii="Wingdings" w:hAnsi="Wingdings" w:hint="default"/>
+      </w:rPr>
+    </w:lvl>
+    <w:lvl w:ilvl="6" w:tplc="04090001" w:tentative="1">
+      <w:start w:val="1"/>
+      <w:numFmt w:val="bullet"/>
+      <w:lvlText w:val=""/>
+      <w:lvlJc w:val="left"/>
+      <w:pPr>
+        <w:ind w:left="5754" w:hanging="360"/>
+      </w:pPr>
+      <w:rPr>
+        <w:rFonts w:ascii="Symbol" w:hAnsi="Symbol" w:hint="default"/>
+      </w:rPr>
+    </w:lvl>
+    <w:lvl w:ilvl="7" w:tplc="04090003" w:tentative="1">
+      <w:start w:val="1"/>
+      <w:numFmt w:val="bullet"/>
+      <w:lvlText w:val="o"/>
+      <w:lvlJc w:val="left"/>
+      <w:pPr>
+        <w:ind w:left="6474" w:hanging="360"/>
+      </w:pPr>
+      <w:rPr>
+        <w:rFonts w:ascii="Courier New" w:hAnsi="Courier New" w:cs="Courier New" w:hint="default"/>
+      </w:rPr>
+    </w:lvl>
+    <w:lvl w:ilvl="8" w:tplc="04090005" w:tentative="1">
+      <w:start w:val="1"/>
+      <w:numFmt w:val="bullet"/>
+      <w:lvlText w:val=""/>
+      <w:lvlJc w:val="left"/>
+      <w:pPr>
+        <w:ind w:left="7194" w:hanging="360"/>
+      </w:pPr>
+      <w:rPr>
+        <w:rFonts w:ascii="Wingdings" w:hAnsi="Wingdings" w:hint="default"/>
+      </w:rPr>
+    </w:lvl>
+  </w:abstractNum>
+  <w:abstractNum w:abstractNumId="8" w15:restartNumberingAfterBreak="0">
+    <w:nsid w:val="5F8F3DB8"/>
+    <w:multiLevelType w:val="hybridMultilevel"/>
+    <w:tmpl w:val="E4DA2ABA"/>
+    <w:lvl w:ilvl="0" w:tplc="04090001">
+      <w:start w:val="1"/>
+      <w:numFmt w:val="bullet"/>
+      <w:lvlText w:val=""/>
+      <w:lvlJc w:val="left"/>
+      <w:pPr>
+        <w:ind w:left="1434" w:hanging="360"/>
+      </w:pPr>
+      <w:rPr>
+        <w:rFonts w:ascii="Symbol" w:hAnsi="Symbol" w:hint="default"/>
+      </w:rPr>
+    </w:lvl>
+    <w:lvl w:ilvl="1" w:tplc="04090003" w:tentative="1">
+      <w:start w:val="1"/>
+      <w:numFmt w:val="bullet"/>
+      <w:lvlText w:val="o"/>
+      <w:lvlJc w:val="left"/>
+      <w:pPr>
+        <w:ind w:left="2154" w:hanging="360"/>
+      </w:pPr>
+      <w:rPr>
+        <w:rFonts w:ascii="Courier New" w:hAnsi="Courier New" w:cs="Courier New" w:hint="default"/>
+      </w:rPr>
+    </w:lvl>
+    <w:lvl w:ilvl="2" w:tplc="04090005" w:tentative="1">
+      <w:start w:val="1"/>
+      <w:numFmt w:val="bullet"/>
+      <w:lvlText w:val=""/>
+      <w:lvlJc w:val="left"/>
+      <w:pPr>
+        <w:ind w:left="2874" w:hanging="360"/>
+      </w:pPr>
+      <w:rPr>
+        <w:rFonts w:ascii="Wingdings" w:hAnsi="Wingdings" w:hint="default"/>
+      </w:rPr>
+    </w:lvl>
+    <w:lvl w:ilvl="3" w:tplc="04090001" w:tentative="1">
+      <w:start w:val="1"/>
+      <w:numFmt w:val="bullet"/>
+      <w:lvlText w:val=""/>
+      <w:lvlJc w:val="left"/>
+      <w:pPr>
+        <w:ind w:left="3594" w:hanging="360"/>
+      </w:pPr>
+      <w:rPr>
+        <w:rFonts w:ascii="Symbol" w:hAnsi="Symbol" w:hint="default"/>
+      </w:rPr>
+    </w:lvl>
+    <w:lvl w:ilvl="4" w:tplc="04090003" w:tentative="1">
+      <w:start w:val="1"/>
+      <w:numFmt w:val="bullet"/>
+      <w:lvlText w:val="o"/>
+      <w:lvlJc w:val="left"/>
+      <w:pPr>
+        <w:ind w:left="4314" w:hanging="360"/>
+      </w:pPr>
+      <w:rPr>
+        <w:rFonts w:ascii="Courier New" w:hAnsi="Courier New" w:cs="Courier New" w:hint="default"/>
+      </w:rPr>
+    </w:lvl>
+    <w:lvl w:ilvl="5" w:tplc="04090005" w:tentative="1">
+      <w:start w:val="1"/>
+      <w:numFmt w:val="bullet"/>
+      <w:lvlText w:val=""/>
+      <w:lvlJc w:val="left"/>
+      <w:pPr>
+        <w:ind w:left="5034" w:hanging="360"/>
+      </w:pPr>
+      <w:rPr>
+        <w:rFonts w:ascii="Wingdings" w:hAnsi="Wingdings" w:hint="default"/>
+      </w:rPr>
+    </w:lvl>
+    <w:lvl w:ilvl="6" w:tplc="04090001" w:tentative="1">
+      <w:start w:val="1"/>
+      <w:numFmt w:val="bullet"/>
+      <w:lvlText w:val=""/>
+      <w:lvlJc w:val="left"/>
+      <w:pPr>
+        <w:ind w:left="5754" w:hanging="360"/>
+      </w:pPr>
+      <w:rPr>
+        <w:rFonts w:ascii="Symbol" w:hAnsi="Symbol" w:hint="default"/>
+      </w:rPr>
+    </w:lvl>
+    <w:lvl w:ilvl="7" w:tplc="04090003" w:tentative="1">
+      <w:start w:val="1"/>
+      <w:numFmt w:val="bullet"/>
+      <w:lvlText w:val="o"/>
+      <w:lvlJc w:val="left"/>
+      <w:pPr>
+        <w:ind w:left="6474" w:hanging="360"/>
+      </w:pPr>
+      <w:rPr>
+        <w:rFonts w:ascii="Courier New" w:hAnsi="Courier New" w:cs="Courier New" w:hint="default"/>
+      </w:rPr>
+    </w:lvl>
+    <w:lvl w:ilvl="8" w:tplc="04090005" w:tentative="1">
+      <w:start w:val="1"/>
+      <w:numFmt w:val="bullet"/>
+      <w:lvlText w:val=""/>
+      <w:lvlJc w:val="left"/>
+      <w:pPr>
+        <w:ind w:left="7194" w:hanging="360"/>
+      </w:pPr>
+      <w:rPr>
+        <w:rFonts w:ascii="Wingdings" w:hAnsi="Wingdings" w:hint="default"/>
+      </w:rPr>
+    </w:lvl>
+  </w:abstractNum>
+  <w:abstractNum w:abstractNumId="9" w15:restartNumberingAfterBreak="0">
     <w:nsid w:val="63917C8E"/>
     <w:multiLevelType w:val="hybridMultilevel"/>
-    <w:tmpl w:val="354C2AF4"/>
+    <w:tmpl w:val="4A086EFC"/>
     <w:lvl w:ilvl="0" w:tplc="240A000F">
       <w:start w:val="1"/>
       <w:numFmt w:val="decimal"/>
@@ -1728,14 +5107,100 @@
       </w:pPr>
     </w:lvl>
   </w:abstractNum>
+  <w:abstractNum w:abstractNumId="10" w15:restartNumberingAfterBreak="0">
+    <w:nsid w:val="6C0128E3"/>
+    <w:multiLevelType w:val="hybridMultilevel"/>
+    <w:tmpl w:val="A2481E6C"/>
+    <w:lvl w:ilvl="0" w:tplc="0409000F">
+      <w:start w:val="1"/>
+      <w:numFmt w:val="decimal"/>
+      <w:lvlText w:val="%1."/>
+      <w:lvlJc w:val="left"/>
+      <w:pPr>
+        <w:ind w:left="2160" w:hanging="360"/>
+      </w:pPr>
+    </w:lvl>
+    <w:lvl w:ilvl="1" w:tplc="04090019" w:tentative="1">
+      <w:start w:val="1"/>
+      <w:numFmt w:val="lowerLetter"/>
+      <w:lvlText w:val="%2."/>
+      <w:lvlJc w:val="left"/>
+      <w:pPr>
+        <w:ind w:left="2880" w:hanging="360"/>
+      </w:pPr>
+    </w:lvl>
+    <w:lvl w:ilvl="2" w:tplc="0409001B" w:tentative="1">
+      <w:start w:val="1"/>
+      <w:numFmt w:val="lowerRoman"/>
+      <w:lvlText w:val="%3."/>
+      <w:lvlJc w:val="right"/>
+      <w:pPr>
+        <w:ind w:left="3600" w:hanging="180"/>
+      </w:pPr>
+    </w:lvl>
+    <w:lvl w:ilvl="3" w:tplc="0409000F" w:tentative="1">
+      <w:start w:val="1"/>
+      <w:numFmt w:val="decimal"/>
+      <w:lvlText w:val="%4."/>
+      <w:lvlJc w:val="left"/>
+      <w:pPr>
+        <w:ind w:left="4320" w:hanging="360"/>
+      </w:pPr>
+    </w:lvl>
+    <w:lvl w:ilvl="4" w:tplc="04090019" w:tentative="1">
+      <w:start w:val="1"/>
+      <w:numFmt w:val="lowerLetter"/>
+      <w:lvlText w:val="%5."/>
+      <w:lvlJc w:val="left"/>
+      <w:pPr>
+        <w:ind w:left="5040" w:hanging="360"/>
+      </w:pPr>
+    </w:lvl>
+    <w:lvl w:ilvl="5" w:tplc="0409001B" w:tentative="1">
+      <w:start w:val="1"/>
+      <w:numFmt w:val="lowerRoman"/>
+      <w:lvlText w:val="%6."/>
+      <w:lvlJc w:val="right"/>
+      <w:pPr>
+        <w:ind w:left="5760" w:hanging="180"/>
+      </w:pPr>
+    </w:lvl>
+    <w:lvl w:ilvl="6" w:tplc="0409000F" w:tentative="1">
+      <w:start w:val="1"/>
+      <w:numFmt w:val="decimal"/>
+      <w:lvlText w:val="%7."/>
+      <w:lvlJc w:val="left"/>
+      <w:pPr>
+        <w:ind w:left="6480" w:hanging="360"/>
+      </w:pPr>
+    </w:lvl>
+    <w:lvl w:ilvl="7" w:tplc="04090019" w:tentative="1">
+      <w:start w:val="1"/>
+      <w:numFmt w:val="lowerLetter"/>
+      <w:lvlText w:val="%8."/>
+      <w:lvlJc w:val="left"/>
+      <w:pPr>
+        <w:ind w:left="7200" w:hanging="360"/>
+      </w:pPr>
+    </w:lvl>
+    <w:lvl w:ilvl="8" w:tplc="0409001B" w:tentative="1">
+      <w:start w:val="1"/>
+      <w:numFmt w:val="lowerRoman"/>
+      <w:lvlText w:val="%9."/>
+      <w:lvlJc w:val="right"/>
+      <w:pPr>
+        <w:ind w:left="7920" w:hanging="180"/>
+      </w:pPr>
+    </w:lvl>
+  </w:abstractNum>
   <w:num w:numId="1">
-    <w:abstractNumId w:val="5"/>
+    <w:abstractNumId w:val="9"/>
   </w:num>
   <w:num w:numId="2">
     <w:abstractNumId w:val="1"/>
   </w:num>
   <w:num w:numId="3">
-    <w:abstractNumId w:val="3"/>
+    <w:abstractNumId w:val="4"/>
   </w:num>
   <w:num w:numId="4">
     <w:abstractNumId w:val="2"/>
@@ -1744,13 +5209,28 @@
     <w:abstractNumId w:val="0"/>
   </w:num>
   <w:num w:numId="6">
-    <w:abstractNumId w:val="4"/>
+    <w:abstractNumId w:val="5"/>
+  </w:num>
+  <w:num w:numId="7">
+    <w:abstractNumId w:val="10"/>
+  </w:num>
+  <w:num w:numId="8">
+    <w:abstractNumId w:val="6"/>
+  </w:num>
+  <w:num w:numId="9">
+    <w:abstractNumId w:val="7"/>
+  </w:num>
+  <w:num w:numId="10">
+    <w:abstractNumId w:val="3"/>
+  </w:num>
+  <w:num w:numId="11">
+    <w:abstractNumId w:val="8"/>
   </w:num>
 </w:numbering>
 </file>
 
 <file path=word/styles.xml><?xml version="1.0" encoding="utf-8"?>
-<w:styles xmlns:mc="http://schemas.openxmlformats.org/markup-compatibility/2006" xmlns:r="http://schemas.openxmlformats.org/officeDocument/2006/relationships" xmlns:w="http://schemas.openxmlformats.org/wordprocessingml/2006/main" xmlns:w14="http://schemas.microsoft.com/office/word/2010/wordml" xmlns:w15="http://schemas.microsoft.com/office/word/2012/wordml" xmlns:w16cid="http://schemas.microsoft.com/office/word/2016/wordml/cid" xmlns:w16se="http://schemas.microsoft.com/office/word/2015/wordml/symex" mc:Ignorable="w14 w15 w16se w16cid">
+<w:styles xmlns:mc="http://schemas.openxmlformats.org/markup-compatibility/2006" xmlns:r="http://schemas.openxmlformats.org/officeDocument/2006/relationships" xmlns:w="http://schemas.openxmlformats.org/wordprocessingml/2006/main" xmlns:w14="http://schemas.microsoft.com/office/word/2010/wordml" xmlns:w15="http://schemas.microsoft.com/office/word/2012/wordml" xmlns:w16se="http://schemas.microsoft.com/office/word/2015/wordml/symex" mc:Ignorable="w14 w15 w16se">
   <w:docDefaults>
     <w:rPrDefault>
       <w:rPr>
@@ -1766,7 +5246,7 @@
       </w:pPr>
     </w:pPrDefault>
   </w:docDefaults>
-  <w:latentStyles w:defLockedState="0" w:defUIPriority="99" w:defSemiHidden="0" w:defUnhideWhenUsed="0" w:defQFormat="0" w:count="375">
+  <w:latentStyles w:defLockedState="0" w:defUIPriority="99" w:defSemiHidden="0" w:defUnhideWhenUsed="0" w:defQFormat="0" w:count="371">
     <w:lsdException w:name="Normal" w:uiPriority="0" w:qFormat="1"/>
     <w:lsdException w:name="heading 1" w:uiPriority="9" w:qFormat="1"/>
     <w:lsdException w:name="heading 2" w:semiHidden="1" w:uiPriority="9" w:unhideWhenUsed="1" w:qFormat="1"/>
@@ -2138,10 +5618,6 @@
     <w:lsdException w:name="List Table 5 Dark Accent 6" w:uiPriority="50"/>
     <w:lsdException w:name="List Table 6 Colorful Accent 6" w:uiPriority="51"/>
     <w:lsdException w:name="List Table 7 Colorful Accent 6" w:uiPriority="52"/>
-    <w:lsdException w:name="Mention" w:semiHidden="1" w:unhideWhenUsed="1"/>
-    <w:lsdException w:name="Smart Hyperlink" w:semiHidden="1" w:unhideWhenUsed="1"/>
-    <w:lsdException w:name="Hashtag" w:semiHidden="1" w:unhideWhenUsed="1"/>
-    <w:lsdException w:name="Unresolved Mention" w:semiHidden="1" w:unhideWhenUsed="1"/>
   </w:latentStyles>
   <w:style w:type="paragraph" w:default="1" w:styleId="Normal">
     <w:name w:val="Normal"/>

</xml_diff>